<commit_message>
Update program and draft
</commit_message>
<xml_diff>
--- a/105219002_Kiagus Muhammad Arsyad_Proposal Tugas Akhir.docx
+++ b/105219002_Kiagus Muhammad Arsyad_Proposal Tugas Akhir.docx
@@ -14,7 +14,6 @@
           <w:szCs w:val="32"/>
         </w:rPr>
       </w:pPr>
-      <w:bookmarkStart w:id="0" w:name="_Hlk135222630"/>
       <w:r>
         <w:rPr>
           <w:rFonts w:cs="Times New Roman"/>
@@ -23,7 +22,7 @@
           <w:sz w:val="32"/>
           <w:szCs w:val="32"/>
         </w:rPr>
-        <w:t>PERANCANGAN</w:t>
+        <w:t xml:space="preserve">STUDI KOMPARATIF ALGORITMA </w:t>
       </w:r>
       <w:r>
         <w:rPr>
@@ -33,104 +32,18 @@
           <w:sz w:val="32"/>
           <w:szCs w:val="32"/>
         </w:rPr>
-        <w:t xml:space="preserve"> </w:t>
+        <w:t>OPTIMASI</w:t>
       </w:r>
       <w:r>
         <w:rPr>
           <w:rFonts w:cs="Times New Roman"/>
           <w:b/>
           <w:bCs/>
-          <w:i/>
-          <w:iCs/>
           <w:sz w:val="32"/>
           <w:szCs w:val="32"/>
         </w:rPr>
-        <w:t>DASHBOARD</w:t>
-      </w:r>
-      <w:r>
-        <w:rPr>
-          <w:rFonts w:cs="Times New Roman"/>
-          <w:b/>
-          <w:bCs/>
-          <w:sz w:val="32"/>
-          <w:szCs w:val="32"/>
-        </w:rPr>
-        <w:t xml:space="preserve"> ANALISIS PRESKRIPTIF </w:t>
-      </w:r>
-      <w:r>
-        <w:rPr>
-          <w:rFonts w:cs="Times New Roman"/>
-          <w:b/>
-          <w:bCs/>
-          <w:sz w:val="32"/>
-          <w:szCs w:val="32"/>
-        </w:rPr>
-        <w:t xml:space="preserve">PERSONALISASI </w:t>
-      </w:r>
-      <w:r>
-        <w:rPr>
-          <w:rFonts w:cs="Times New Roman"/>
-          <w:b/>
-          <w:bCs/>
-          <w:sz w:val="32"/>
-          <w:szCs w:val="32"/>
-        </w:rPr>
-        <w:t xml:space="preserve">PROFIL PEMELAJAR </w:t>
-      </w:r>
-      <w:r>
-        <w:rPr>
-          <w:rFonts w:cs="Times New Roman"/>
-          <w:b/>
-          <w:bCs/>
-          <w:sz w:val="32"/>
-          <w:szCs w:val="32"/>
-        </w:rPr>
-        <w:t xml:space="preserve">DENGAN </w:t>
-      </w:r>
-      <w:r>
-        <w:rPr>
-          <w:rFonts w:cs="Times New Roman"/>
-          <w:b/>
-          <w:bCs/>
-          <w:sz w:val="32"/>
-          <w:szCs w:val="32"/>
-        </w:rPr>
-        <w:t>PEMBELAJARAN MESIN</w:t>
-      </w:r>
-      <w:r>
-        <w:rPr>
-          <w:rFonts w:cs="Times New Roman"/>
-          <w:b/>
-          <w:bCs/>
-          <w:sz w:val="32"/>
-          <w:szCs w:val="32"/>
-        </w:rPr>
-        <w:t xml:space="preserve"> </w:t>
-      </w:r>
-      <w:r>
-        <w:rPr>
-          <w:rFonts w:cs="Times New Roman"/>
-          <w:b/>
-          <w:bCs/>
-          <w:sz w:val="32"/>
-          <w:szCs w:val="32"/>
-        </w:rPr>
-        <w:t>DAN VISUALISASI INTERAKTIF</w:t>
-      </w:r>
-      <w:bookmarkEnd w:id="0"/>
-    </w:p>
-    <w:p>
-      <w:pPr>
-        <w:ind w:left="0" w:firstLine="0"/>
-        <w:jc w:val="center"/>
-        <w:rPr>
-          <w:rFonts w:cs="Times New Roman"/>
-          <w:b/>
-          <w:bCs/>
-          <w:sz w:val="32"/>
-          <w:szCs w:val="32"/>
-        </w:rPr>
-      </w:pPr>
+        <w:t xml:space="preserve"> DALAM ANALISIS KETERHUBUNGAN PENYEBAB GAS RUMAH KACA</w:t>
+      </w:r>
     </w:p>
     <w:p>
       <w:pPr>
@@ -543,7 +456,7 @@
           <w:docGrid w:linePitch="360"/>
         </w:sectPr>
       </w:pPr>
-      <w:bookmarkStart w:id="1" w:name="_Toc121943020"/>
+      <w:bookmarkStart w:id="0" w:name="_Toc121943020"/>
     </w:p>
     <w:p>
       <w:pPr>
@@ -566,7 +479,7 @@
         <w:lastRenderedPageBreak/>
         <w:t>DAFTAR ISI</w:t>
       </w:r>
-      <w:bookmarkEnd w:id="1"/>
+      <w:bookmarkEnd w:id="0"/>
     </w:p>
     <w:sdt>
       <w:sdtPr>
@@ -1283,7 +1196,7 @@
           <w:docGrid w:linePitch="360"/>
         </w:sectPr>
       </w:pPr>
-      <w:bookmarkStart w:id="2" w:name="_Toc121943021"/>
+      <w:bookmarkStart w:id="1" w:name="_Toc121943021"/>
     </w:p>
     <w:p>
       <w:pPr>
@@ -1304,7 +1217,7 @@
         <w:lastRenderedPageBreak/>
         <w:t>PENDAHULUAN</w:t>
       </w:r>
-      <w:bookmarkEnd w:id="2"/>
+      <w:bookmarkEnd w:id="1"/>
     </w:p>
     <w:p>
       <w:pPr>
@@ -1324,7 +1237,7 @@
           <w:szCs w:val="24"/>
         </w:rPr>
       </w:pPr>
-      <w:bookmarkStart w:id="3" w:name="_Toc121943022"/>
+      <w:bookmarkStart w:id="2" w:name="_Toc121943022"/>
       <w:r>
         <w:rPr>
           <w:b/>
@@ -1334,7 +1247,7 @@
         </w:rPr>
         <w:t>Latar Belakang</w:t>
       </w:r>
-      <w:bookmarkEnd w:id="3"/>
+      <w:bookmarkEnd w:id="2"/>
     </w:p>
     <w:p>
       <w:r>
@@ -1566,7 +1479,7 @@
           <w:szCs w:val="24"/>
         </w:rPr>
       </w:pPr>
-      <w:bookmarkStart w:id="4" w:name="_Toc121943023"/>
+      <w:bookmarkStart w:id="3" w:name="_Toc121943023"/>
       <w:r>
         <w:rPr>
           <w:b/>
@@ -1576,7 +1489,7 @@
         </w:rPr>
         <w:t>Rumusan Masalah</w:t>
       </w:r>
-      <w:bookmarkEnd w:id="4"/>
+      <w:bookmarkEnd w:id="3"/>
     </w:p>
     <w:p>
       <w:pPr>
@@ -1661,7 +1574,7 @@
           <w:szCs w:val="24"/>
         </w:rPr>
       </w:pPr>
-      <w:bookmarkStart w:id="5" w:name="_Toc121943024"/>
+      <w:bookmarkStart w:id="4" w:name="_Toc121943024"/>
       <w:r>
         <w:rPr>
           <w:b/>
@@ -1672,7 +1585,7 @@
         <w:lastRenderedPageBreak/>
         <w:t>Batasan Masalah</w:t>
       </w:r>
-      <w:bookmarkEnd w:id="5"/>
+      <w:bookmarkEnd w:id="4"/>
     </w:p>
     <w:p>
       <w:r>
@@ -1755,7 +1668,7 @@
           <w:szCs w:val="24"/>
         </w:rPr>
       </w:pPr>
-      <w:bookmarkStart w:id="6" w:name="_Toc121943025"/>
+      <w:bookmarkStart w:id="5" w:name="_Toc121943025"/>
       <w:r>
         <w:rPr>
           <w:b/>
@@ -1765,7 +1678,7 @@
         </w:rPr>
         <w:t>Tujuan Perancangan</w:t>
       </w:r>
-      <w:bookmarkEnd w:id="6"/>
+      <w:bookmarkEnd w:id="5"/>
     </w:p>
     <w:p>
       <w:r>
@@ -1816,7 +1729,7 @@
           <w:szCs w:val="24"/>
         </w:rPr>
       </w:pPr>
-      <w:bookmarkStart w:id="7" w:name="_Toc121943026"/>
+      <w:bookmarkStart w:id="6" w:name="_Toc121943026"/>
       <w:r>
         <w:rPr>
           <w:b/>
@@ -1826,7 +1739,7 @@
         </w:rPr>
         <w:t>Manfaat Perancanga</w:t>
       </w:r>
-      <w:bookmarkEnd w:id="7"/>
+      <w:bookmarkEnd w:id="6"/>
       <w:r>
         <w:rPr>
           <w:b/>
@@ -1838,7 +1751,7 @@
       </w:r>
     </w:p>
     <w:p>
-      <w:bookmarkStart w:id="8" w:name="_Toc121943027"/>
+      <w:bookmarkStart w:id="7" w:name="_Toc121943027"/>
       <w:r>
         <w:t xml:space="preserve">Dengan adanya penelitian ini, diharapkan dapat memberikan manfaat </w:t>
       </w:r>
@@ -1899,8 +1812,8 @@
           <w:szCs w:val="28"/>
         </w:rPr>
       </w:pPr>
-      <w:bookmarkStart w:id="9" w:name="_Toc121943032"/>
-      <w:bookmarkEnd w:id="8"/>
+      <w:bookmarkStart w:id="8" w:name="_Toc121943032"/>
+      <w:bookmarkEnd w:id="7"/>
       <w:r>
         <w:rPr>
           <w:szCs w:val="28"/>
@@ -1930,7 +1843,7 @@
         <w:lastRenderedPageBreak/>
         <w:t>DAFTAR PUSTAKA</w:t>
       </w:r>
-      <w:bookmarkEnd w:id="9"/>
+      <w:bookmarkEnd w:id="8"/>
     </w:p>
     <w:p>
       <w:pPr>

</xml_diff>

<commit_message>
Making Part I-V Draft
</commit_message>
<xml_diff>
--- a/105219002_Kiagus Muhammad Arsyad_Proposal Tugas Akhir.docx
+++ b/105219002_Kiagus Muhammad Arsyad_Proposal Tugas Akhir.docx
@@ -456,39 +456,14 @@
           <w:docGrid w:linePitch="360"/>
         </w:sectPr>
       </w:pPr>
-      <w:bookmarkStart w:id="0" w:name="_Toc121943020"/>
-    </w:p>
-    <w:p>
-      <w:pPr>
-        <w:pStyle w:val="Heading1"/>
-        <w:numPr>
-          <w:ilvl w:val="0"/>
-          <w:numId w:val="0"/>
-        </w:numPr>
-        <w:jc w:val="center"/>
-        <w:rPr>
-          <w:sz w:val="22"/>
-          <w:szCs w:val="28"/>
-        </w:rPr>
-      </w:pPr>
-      <w:r>
-        <w:rPr>
-          <w:sz w:val="22"/>
-          <w:szCs w:val="28"/>
-        </w:rPr>
-        <w:lastRenderedPageBreak/>
-        <w:t>DAFTAR ISI</w:t>
-      </w:r>
-      <w:bookmarkEnd w:id="0"/>
     </w:p>
     <w:sdt>
       <w:sdtPr>
         <w:rPr>
-          <w:rFonts w:ascii="Times New Roman" w:eastAsiaTheme="minorHAnsi" w:hAnsi="Times New Roman" w:cstheme="minorBidi"/>
-          <w:color w:val="auto"/>
+          <w:rFonts w:eastAsiaTheme="minorHAnsi" w:cstheme="minorBidi"/>
+          <w:b w:val="0"/>
           <w:sz w:val="28"/>
           <w:szCs w:val="28"/>
-          <w:lang w:val="en-ID"/>
         </w:rPr>
         <w:id w:val="-56011254"/>
         <w:docPartObj>
@@ -498,38 +473,50 @@
       </w:sdtPr>
       <w:sdtEndPr>
         <w:rPr>
-          <w:b/>
-          <w:bCs/>
           <w:noProof/>
           <w:sz w:val="20"/>
           <w:szCs w:val="20"/>
         </w:rPr>
       </w:sdtEndPr>
       <w:sdtContent>
+        <w:bookmarkStart w:id="0" w:name="_Toc136848914" w:displacedByCustomXml="prev"/>
         <w:p>
           <w:pPr>
-            <w:pStyle w:val="TOCHeading"/>
+            <w:pStyle w:val="Heading1"/>
+            <w:numPr>
+              <w:ilvl w:val="0"/>
+              <w:numId w:val="0"/>
+            </w:numPr>
+            <w:spacing w:before="0" w:after="240"/>
+            <w:jc w:val="center"/>
             <w:rPr>
-              <w:sz w:val="28"/>
+              <w:sz w:val="22"/>
               <w:szCs w:val="28"/>
             </w:rPr>
           </w:pPr>
+          <w:r>
+            <w:rPr>
+              <w:sz w:val="22"/>
+              <w:szCs w:val="28"/>
+            </w:rPr>
+            <w:t>DAFTAR ISI</w:t>
+          </w:r>
+          <w:bookmarkEnd w:id="0"/>
         </w:p>
         <w:p>
           <w:pPr>
             <w:pStyle w:val="TOC1"/>
-            <w:tabs>
-              <w:tab w:val="right" w:leader="dot" w:pos="7927"/>
-            </w:tabs>
-            <w:ind w:left="0"/>
             <w:rPr>
-              <w:rFonts w:cs="Times New Roman"/>
-              <w:noProof/>
+              <w:rFonts w:asciiTheme="minorHAnsi" w:eastAsiaTheme="minorEastAsia" w:hAnsiTheme="minorHAnsi"/>
+              <w:kern w:val="2"/>
+              <w:lang w:eastAsia="en-ID"/>
+              <w14:ligatures w14:val="standardContextual"/>
             </w:rPr>
           </w:pPr>
           <w:r>
             <w:rPr>
               <w:rFonts w:cs="Times New Roman"/>
+              <w:noProof w:val="0"/>
             </w:rPr>
             <w:fldChar w:fldCharType="begin"/>
           </w:r>
@@ -542,69 +529,54 @@
           <w:r>
             <w:rPr>
               <w:rFonts w:cs="Times New Roman"/>
+              <w:noProof w:val="0"/>
             </w:rPr>
             <w:fldChar w:fldCharType="separate"/>
           </w:r>
-          <w:hyperlink w:anchor="_Toc121943020" w:history="1">
+          <w:hyperlink w:anchor="_Toc136848914" w:history="1">
             <w:r>
               <w:rPr>
                 <w:rStyle w:val="Hyperlink"/>
-                <w:rFonts w:cs="Times New Roman"/>
-                <w:noProof/>
               </w:rPr>
               <w:t>DAFTAR ISI</w:t>
             </w:r>
             <w:r>
               <w:rPr>
-                <w:rFonts w:cs="Times New Roman"/>
-                <w:noProof/>
                 <w:webHidden/>
               </w:rPr>
               <w:tab/>
             </w:r>
             <w:r>
               <w:rPr>
-                <w:rFonts w:cs="Times New Roman"/>
-                <w:noProof/>
                 <w:webHidden/>
               </w:rPr>
               <w:fldChar w:fldCharType="begin"/>
             </w:r>
             <w:r>
               <w:rPr>
-                <w:rFonts w:cs="Times New Roman"/>
-                <w:noProof/>
-                <w:webHidden/>
-              </w:rPr>
-              <w:instrText xml:space="preserve"> PAGEREF _Toc121943020 \h </w:instrText>
-            </w:r>
-            <w:r>
-              <w:rPr>
-                <w:rFonts w:cs="Times New Roman"/>
-                <w:noProof/>
-                <w:webHidden/>
-              </w:rPr>
-            </w:r>
-            <w:r>
-              <w:rPr>
-                <w:rFonts w:cs="Times New Roman"/>
-                <w:noProof/>
+                <w:webHidden/>
+              </w:rPr>
+              <w:instrText xml:space="preserve"> PAGEREF _Toc136848914 \h </w:instrText>
+            </w:r>
+            <w:r>
+              <w:rPr>
+                <w:webHidden/>
+              </w:rPr>
+            </w:r>
+            <w:r>
+              <w:rPr>
                 <w:webHidden/>
               </w:rPr>
               <w:fldChar w:fldCharType="separate"/>
             </w:r>
             <w:r>
               <w:rPr>
-                <w:rFonts w:cs="Times New Roman"/>
-                <w:noProof/>
                 <w:webHidden/>
               </w:rPr>
               <w:t>i</w:t>
             </w:r>
             <w:r>
               <w:rPr>
-                <w:rFonts w:cs="Times New Roman"/>
-                <w:noProof/>
                 <w:webHidden/>
               </w:rPr>
               <w:fldChar w:fldCharType="end"/>
@@ -614,75 +586,57 @@
         <w:p>
           <w:pPr>
             <w:pStyle w:val="TOC1"/>
-            <w:tabs>
-              <w:tab w:val="right" w:leader="dot" w:pos="7927"/>
-            </w:tabs>
-            <w:ind w:left="0"/>
             <w:rPr>
-              <w:rFonts w:cs="Times New Roman"/>
-              <w:noProof/>
+              <w:rFonts w:asciiTheme="minorHAnsi" w:eastAsiaTheme="minorEastAsia" w:hAnsiTheme="minorHAnsi"/>
+              <w:kern w:val="2"/>
+              <w:lang w:eastAsia="en-ID"/>
+              <w14:ligatures w14:val="standardContextual"/>
             </w:rPr>
           </w:pPr>
-          <w:hyperlink w:anchor="_Toc121943021" w:history="1">
+          <w:hyperlink w:anchor="_Toc136848915" w:history="1">
             <w:r>
               <w:rPr>
                 <w:rStyle w:val="Hyperlink"/>
-                <w:rFonts w:cs="Times New Roman"/>
-                <w:noProof/>
               </w:rPr>
               <w:t>BAB I. PENDAHULUAN</w:t>
             </w:r>
             <w:r>
               <w:rPr>
-                <w:rFonts w:cs="Times New Roman"/>
-                <w:noProof/>
                 <w:webHidden/>
               </w:rPr>
               <w:tab/>
             </w:r>
             <w:r>
               <w:rPr>
-                <w:rFonts w:cs="Times New Roman"/>
-                <w:noProof/>
                 <w:webHidden/>
               </w:rPr>
               <w:fldChar w:fldCharType="begin"/>
             </w:r>
             <w:r>
               <w:rPr>
-                <w:rFonts w:cs="Times New Roman"/>
-                <w:noProof/>
-                <w:webHidden/>
-              </w:rPr>
-              <w:instrText xml:space="preserve"> PAGEREF _Toc121943021 \h </w:instrText>
-            </w:r>
-            <w:r>
-              <w:rPr>
-                <w:rFonts w:cs="Times New Roman"/>
-                <w:noProof/>
-                <w:webHidden/>
-              </w:rPr>
-            </w:r>
-            <w:r>
-              <w:rPr>
-                <w:rFonts w:cs="Times New Roman"/>
-                <w:noProof/>
+                <w:webHidden/>
+              </w:rPr>
+              <w:instrText xml:space="preserve"> PAGEREF _Toc136848915 \h </w:instrText>
+            </w:r>
+            <w:r>
+              <w:rPr>
+                <w:webHidden/>
+              </w:rPr>
+            </w:r>
+            <w:r>
+              <w:rPr>
                 <w:webHidden/>
               </w:rPr>
               <w:fldChar w:fldCharType="separate"/>
             </w:r>
             <w:r>
               <w:rPr>
-                <w:rFonts w:cs="Times New Roman"/>
-                <w:noProof/>
                 <w:webHidden/>
               </w:rPr>
               <w:t>1</w:t>
             </w:r>
             <w:r>
               <w:rPr>
-                <w:rFonts w:cs="Times New Roman"/>
-                <w:noProof/>
                 <w:webHidden/>
               </w:rPr>
               <w:fldChar w:fldCharType="end"/>
@@ -692,26 +646,24 @@
         <w:p>
           <w:pPr>
             <w:pStyle w:val="TOC2"/>
-            <w:tabs>
-              <w:tab w:val="right" w:leader="dot" w:pos="7927"/>
-            </w:tabs>
             <w:rPr>
-              <w:rFonts w:cs="Times New Roman"/>
+              <w:rFonts w:asciiTheme="minorHAnsi" w:eastAsiaTheme="minorEastAsia" w:hAnsiTheme="minorHAnsi"/>
               <w:noProof/>
+              <w:kern w:val="2"/>
+              <w:lang w:eastAsia="en-ID"/>
+              <w14:ligatures w14:val="standardContextual"/>
             </w:rPr>
           </w:pPr>
-          <w:hyperlink w:anchor="_Toc121943022" w:history="1">
+          <w:hyperlink w:anchor="_Toc136848916" w:history="1">
             <w:r>
               <w:rPr>
                 <w:rStyle w:val="Hyperlink"/>
-                <w:rFonts w:cs="Times New Roman"/>
                 <w:noProof/>
               </w:rPr>
               <w:t>1.1 Latar Belakang</w:t>
             </w:r>
             <w:r>
               <w:rPr>
-                <w:rFonts w:cs="Times New Roman"/>
                 <w:noProof/>
                 <w:webHidden/>
               </w:rPr>
@@ -719,7 +671,6 @@
             </w:r>
             <w:r>
               <w:rPr>
-                <w:rFonts w:cs="Times New Roman"/>
                 <w:noProof/>
                 <w:webHidden/>
               </w:rPr>
@@ -727,22 +678,19 @@
             </w:r>
             <w:r>
               <w:rPr>
-                <w:rFonts w:cs="Times New Roman"/>
-                <w:noProof/>
-                <w:webHidden/>
-              </w:rPr>
-              <w:instrText xml:space="preserve"> PAGEREF _Toc121943022 \h </w:instrText>
-            </w:r>
-            <w:r>
-              <w:rPr>
-                <w:rFonts w:cs="Times New Roman"/>
-                <w:noProof/>
-                <w:webHidden/>
-              </w:rPr>
-            </w:r>
-            <w:r>
-              <w:rPr>
-                <w:rFonts w:cs="Times New Roman"/>
+                <w:noProof/>
+                <w:webHidden/>
+              </w:rPr>
+              <w:instrText xml:space="preserve"> PAGEREF _Toc136848916 \h </w:instrText>
+            </w:r>
+            <w:r>
+              <w:rPr>
+                <w:noProof/>
+                <w:webHidden/>
+              </w:rPr>
+            </w:r>
+            <w:r>
+              <w:rPr>
                 <w:noProof/>
                 <w:webHidden/>
               </w:rPr>
@@ -750,7 +698,6 @@
             </w:r>
             <w:r>
               <w:rPr>
-                <w:rFonts w:cs="Times New Roman"/>
                 <w:noProof/>
                 <w:webHidden/>
               </w:rPr>
@@ -758,7 +705,6 @@
             </w:r>
             <w:r>
               <w:rPr>
-                <w:rFonts w:cs="Times New Roman"/>
                 <w:noProof/>
                 <w:webHidden/>
               </w:rPr>
@@ -769,26 +715,24 @@
         <w:p>
           <w:pPr>
             <w:pStyle w:val="TOC2"/>
-            <w:tabs>
-              <w:tab w:val="right" w:leader="dot" w:pos="7927"/>
-            </w:tabs>
             <w:rPr>
-              <w:rFonts w:cs="Times New Roman"/>
+              <w:rFonts w:asciiTheme="minorHAnsi" w:eastAsiaTheme="minorEastAsia" w:hAnsiTheme="minorHAnsi"/>
               <w:noProof/>
+              <w:kern w:val="2"/>
+              <w:lang w:eastAsia="en-ID"/>
+              <w14:ligatures w14:val="standardContextual"/>
             </w:rPr>
           </w:pPr>
-          <w:hyperlink w:anchor="_Toc121943023" w:history="1">
+          <w:hyperlink w:anchor="_Toc136848917" w:history="1">
             <w:r>
               <w:rPr>
                 <w:rStyle w:val="Hyperlink"/>
-                <w:rFonts w:cs="Times New Roman"/>
                 <w:noProof/>
               </w:rPr>
               <w:t>1.2 Rumusan Masalah</w:t>
             </w:r>
             <w:r>
               <w:rPr>
-                <w:rFonts w:cs="Times New Roman"/>
                 <w:noProof/>
                 <w:webHidden/>
               </w:rPr>
@@ -796,7 +740,6 @@
             </w:r>
             <w:r>
               <w:rPr>
-                <w:rFonts w:cs="Times New Roman"/>
                 <w:noProof/>
                 <w:webHidden/>
               </w:rPr>
@@ -804,22 +747,19 @@
             </w:r>
             <w:r>
               <w:rPr>
-                <w:rFonts w:cs="Times New Roman"/>
-                <w:noProof/>
-                <w:webHidden/>
-              </w:rPr>
-              <w:instrText xml:space="preserve"> PAGEREF _Toc121943023 \h </w:instrText>
-            </w:r>
-            <w:r>
-              <w:rPr>
-                <w:rFonts w:cs="Times New Roman"/>
-                <w:noProof/>
-                <w:webHidden/>
-              </w:rPr>
-            </w:r>
-            <w:r>
-              <w:rPr>
-                <w:rFonts w:cs="Times New Roman"/>
+                <w:noProof/>
+                <w:webHidden/>
+              </w:rPr>
+              <w:instrText xml:space="preserve"> PAGEREF _Toc136848917 \h </w:instrText>
+            </w:r>
+            <w:r>
+              <w:rPr>
+                <w:noProof/>
+                <w:webHidden/>
+              </w:rPr>
+            </w:r>
+            <w:r>
+              <w:rPr>
                 <w:noProof/>
                 <w:webHidden/>
               </w:rPr>
@@ -827,15 +767,13 @@
             </w:r>
             <w:r>
               <w:rPr>
-                <w:rFonts w:cs="Times New Roman"/>
-                <w:noProof/>
-                <w:webHidden/>
-              </w:rPr>
-              <w:t>2</w:t>
-            </w:r>
-            <w:r>
-              <w:rPr>
-                <w:rFonts w:cs="Times New Roman"/>
+                <w:noProof/>
+                <w:webHidden/>
+              </w:rPr>
+              <w:t>1</w:t>
+            </w:r>
+            <w:r>
+              <w:rPr>
                 <w:noProof/>
                 <w:webHidden/>
               </w:rPr>
@@ -846,26 +784,24 @@
         <w:p>
           <w:pPr>
             <w:pStyle w:val="TOC2"/>
-            <w:tabs>
-              <w:tab w:val="right" w:leader="dot" w:pos="7927"/>
-            </w:tabs>
             <w:rPr>
-              <w:rFonts w:cs="Times New Roman"/>
+              <w:rFonts w:asciiTheme="minorHAnsi" w:eastAsiaTheme="minorEastAsia" w:hAnsiTheme="minorHAnsi"/>
               <w:noProof/>
+              <w:kern w:val="2"/>
+              <w:lang w:eastAsia="en-ID"/>
+              <w14:ligatures w14:val="standardContextual"/>
             </w:rPr>
           </w:pPr>
-          <w:hyperlink w:anchor="_Toc121943024" w:history="1">
+          <w:hyperlink w:anchor="_Toc136848918" w:history="1">
             <w:r>
               <w:rPr>
                 <w:rStyle w:val="Hyperlink"/>
-                <w:rFonts w:cs="Times New Roman"/>
                 <w:noProof/>
               </w:rPr>
               <w:t>1.3 Batasan Masalah</w:t>
             </w:r>
             <w:r>
               <w:rPr>
-                <w:rFonts w:cs="Times New Roman"/>
                 <w:noProof/>
                 <w:webHidden/>
               </w:rPr>
@@ -873,7 +809,6 @@
             </w:r>
             <w:r>
               <w:rPr>
-                <w:rFonts w:cs="Times New Roman"/>
                 <w:noProof/>
                 <w:webHidden/>
               </w:rPr>
@@ -881,22 +816,19 @@
             </w:r>
             <w:r>
               <w:rPr>
-                <w:rFonts w:cs="Times New Roman"/>
-                <w:noProof/>
-                <w:webHidden/>
-              </w:rPr>
-              <w:instrText xml:space="preserve"> PAGEREF _Toc121943024 \h </w:instrText>
-            </w:r>
-            <w:r>
-              <w:rPr>
-                <w:rFonts w:cs="Times New Roman"/>
-                <w:noProof/>
-                <w:webHidden/>
-              </w:rPr>
-            </w:r>
-            <w:r>
-              <w:rPr>
-                <w:rFonts w:cs="Times New Roman"/>
+                <w:noProof/>
+                <w:webHidden/>
+              </w:rPr>
+              <w:instrText xml:space="preserve"> PAGEREF _Toc136848918 \h </w:instrText>
+            </w:r>
+            <w:r>
+              <w:rPr>
+                <w:noProof/>
+                <w:webHidden/>
+              </w:rPr>
+            </w:r>
+            <w:r>
+              <w:rPr>
                 <w:noProof/>
                 <w:webHidden/>
               </w:rPr>
@@ -904,7 +836,6 @@
             </w:r>
             <w:r>
               <w:rPr>
-                <w:rFonts w:cs="Times New Roman"/>
                 <w:noProof/>
                 <w:webHidden/>
               </w:rPr>
@@ -912,7 +843,6 @@
             </w:r>
             <w:r>
               <w:rPr>
-                <w:rFonts w:cs="Times New Roman"/>
                 <w:noProof/>
                 <w:webHidden/>
               </w:rPr>
@@ -923,26 +853,24 @@
         <w:p>
           <w:pPr>
             <w:pStyle w:val="TOC2"/>
-            <w:tabs>
-              <w:tab w:val="right" w:leader="dot" w:pos="7927"/>
-            </w:tabs>
             <w:rPr>
-              <w:rFonts w:cs="Times New Roman"/>
+              <w:rFonts w:asciiTheme="minorHAnsi" w:eastAsiaTheme="minorEastAsia" w:hAnsiTheme="minorHAnsi"/>
               <w:noProof/>
+              <w:kern w:val="2"/>
+              <w:lang w:eastAsia="en-ID"/>
+              <w14:ligatures w14:val="standardContextual"/>
             </w:rPr>
           </w:pPr>
-          <w:hyperlink w:anchor="_Toc121943025" w:history="1">
+          <w:hyperlink w:anchor="_Toc136848919" w:history="1">
             <w:r>
               <w:rPr>
                 <w:rStyle w:val="Hyperlink"/>
-                <w:rFonts w:cs="Times New Roman"/>
-                <w:noProof/>
-              </w:rPr>
-              <w:t>1.4 Tujuan Perancangan</w:t>
-            </w:r>
-            <w:r>
-              <w:rPr>
-                <w:rFonts w:cs="Times New Roman"/>
+                <w:noProof/>
+              </w:rPr>
+              <w:t>1.4 Tujuan Penilitian</w:t>
+            </w:r>
+            <w:r>
+              <w:rPr>
                 <w:noProof/>
                 <w:webHidden/>
               </w:rPr>
@@ -950,7 +878,6 @@
             </w:r>
             <w:r>
               <w:rPr>
-                <w:rFonts w:cs="Times New Roman"/>
                 <w:noProof/>
                 <w:webHidden/>
               </w:rPr>
@@ -958,22 +885,19 @@
             </w:r>
             <w:r>
               <w:rPr>
-                <w:rFonts w:cs="Times New Roman"/>
-                <w:noProof/>
-                <w:webHidden/>
-              </w:rPr>
-              <w:instrText xml:space="preserve"> PAGEREF _Toc121943025 \h </w:instrText>
-            </w:r>
-            <w:r>
-              <w:rPr>
-                <w:rFonts w:cs="Times New Roman"/>
-                <w:noProof/>
-                <w:webHidden/>
-              </w:rPr>
-            </w:r>
-            <w:r>
-              <w:rPr>
-                <w:rFonts w:cs="Times New Roman"/>
+                <w:noProof/>
+                <w:webHidden/>
+              </w:rPr>
+              <w:instrText xml:space="preserve"> PAGEREF _Toc136848919 \h </w:instrText>
+            </w:r>
+            <w:r>
+              <w:rPr>
+                <w:noProof/>
+                <w:webHidden/>
+              </w:rPr>
+            </w:r>
+            <w:r>
+              <w:rPr>
                 <w:noProof/>
                 <w:webHidden/>
               </w:rPr>
@@ -981,15 +905,13 @@
             </w:r>
             <w:r>
               <w:rPr>
-                <w:rFonts w:cs="Times New Roman"/>
-                <w:noProof/>
-                <w:webHidden/>
-              </w:rPr>
-              <w:t>3</w:t>
-            </w:r>
-            <w:r>
-              <w:rPr>
-                <w:rFonts w:cs="Times New Roman"/>
+                <w:noProof/>
+                <w:webHidden/>
+              </w:rPr>
+              <w:t>2</w:t>
+            </w:r>
+            <w:r>
+              <w:rPr>
                 <w:noProof/>
                 <w:webHidden/>
               </w:rPr>
@@ -1000,26 +922,24 @@
         <w:p>
           <w:pPr>
             <w:pStyle w:val="TOC2"/>
-            <w:tabs>
-              <w:tab w:val="right" w:leader="dot" w:pos="7927"/>
-            </w:tabs>
             <w:rPr>
-              <w:rFonts w:cs="Times New Roman"/>
+              <w:rFonts w:asciiTheme="minorHAnsi" w:eastAsiaTheme="minorEastAsia" w:hAnsiTheme="minorHAnsi"/>
               <w:noProof/>
+              <w:kern w:val="2"/>
+              <w:lang w:eastAsia="en-ID"/>
+              <w14:ligatures w14:val="standardContextual"/>
             </w:rPr>
           </w:pPr>
-          <w:hyperlink w:anchor="_Toc121943026" w:history="1">
+          <w:hyperlink w:anchor="_Toc136848920" w:history="1">
             <w:r>
               <w:rPr>
                 <w:rStyle w:val="Hyperlink"/>
-                <w:rFonts w:cs="Times New Roman"/>
-                <w:noProof/>
-              </w:rPr>
-              <w:t>1.5 Manfaat Perancangan</w:t>
-            </w:r>
-            <w:r>
-              <w:rPr>
-                <w:rFonts w:cs="Times New Roman"/>
+                <w:noProof/>
+              </w:rPr>
+              <w:t>1.5 Manfaat Penelitian</w:t>
+            </w:r>
+            <w:r>
+              <w:rPr>
                 <w:noProof/>
                 <w:webHidden/>
               </w:rPr>
@@ -1027,7 +947,6 @@
             </w:r>
             <w:r>
               <w:rPr>
-                <w:rFonts w:cs="Times New Roman"/>
                 <w:noProof/>
                 <w:webHidden/>
               </w:rPr>
@@ -1035,22 +954,19 @@
             </w:r>
             <w:r>
               <w:rPr>
-                <w:rFonts w:cs="Times New Roman"/>
-                <w:noProof/>
-                <w:webHidden/>
-              </w:rPr>
-              <w:instrText xml:space="preserve"> PAGEREF _Toc121943026 \h </w:instrText>
-            </w:r>
-            <w:r>
-              <w:rPr>
-                <w:rFonts w:cs="Times New Roman"/>
-                <w:noProof/>
-                <w:webHidden/>
-              </w:rPr>
-            </w:r>
-            <w:r>
-              <w:rPr>
-                <w:rFonts w:cs="Times New Roman"/>
+                <w:noProof/>
+                <w:webHidden/>
+              </w:rPr>
+              <w:instrText xml:space="preserve"> PAGEREF _Toc136848920 \h </w:instrText>
+            </w:r>
+            <w:r>
+              <w:rPr>
+                <w:noProof/>
+                <w:webHidden/>
+              </w:rPr>
+            </w:r>
+            <w:r>
+              <w:rPr>
                 <w:noProof/>
                 <w:webHidden/>
               </w:rPr>
@@ -1058,15 +974,13 @@
             </w:r>
             <w:r>
               <w:rPr>
-                <w:rFonts w:cs="Times New Roman"/>
-                <w:noProof/>
-                <w:webHidden/>
-              </w:rPr>
-              <w:t>3</w:t>
-            </w:r>
-            <w:r>
-              <w:rPr>
-                <w:rFonts w:cs="Times New Roman"/>
+                <w:noProof/>
+                <w:webHidden/>
+              </w:rPr>
+              <w:t>2</w:t>
+            </w:r>
+            <w:r>
+              <w:rPr>
                 <w:noProof/>
                 <w:webHidden/>
               </w:rPr>
@@ -1077,75 +991,1715 @@
         <w:p>
           <w:pPr>
             <w:pStyle w:val="TOC1"/>
-            <w:tabs>
-              <w:tab w:val="right" w:leader="dot" w:pos="7927"/>
-            </w:tabs>
-            <w:ind w:left="0"/>
             <w:rPr>
-              <w:rFonts w:cs="Times New Roman"/>
-              <w:noProof/>
+              <w:rFonts w:asciiTheme="minorHAnsi" w:eastAsiaTheme="minorEastAsia" w:hAnsiTheme="minorHAnsi"/>
+              <w:kern w:val="2"/>
+              <w:lang w:eastAsia="en-ID"/>
+              <w14:ligatures w14:val="standardContextual"/>
             </w:rPr>
           </w:pPr>
-          <w:hyperlink w:anchor="_Toc121943032" w:history="1">
+          <w:hyperlink w:anchor="_Toc136848921" w:history="1">
             <w:r>
               <w:rPr>
                 <w:rStyle w:val="Hyperlink"/>
-                <w:rFonts w:cs="Times New Roman"/>
-                <w:noProof/>
+              </w:rPr>
+              <w:t>BAB II. TINJAUAN PUSTAKA</w:t>
+            </w:r>
+            <w:r>
+              <w:rPr>
+                <w:webHidden/>
+              </w:rPr>
+              <w:tab/>
+            </w:r>
+            <w:r>
+              <w:rPr>
+                <w:webHidden/>
+              </w:rPr>
+              <w:fldChar w:fldCharType="begin"/>
+            </w:r>
+            <w:r>
+              <w:rPr>
+                <w:webHidden/>
+              </w:rPr>
+              <w:instrText xml:space="preserve"> PAGEREF _Toc136848921 \h </w:instrText>
+            </w:r>
+            <w:r>
+              <w:rPr>
+                <w:webHidden/>
+              </w:rPr>
+            </w:r>
+            <w:r>
+              <w:rPr>
+                <w:webHidden/>
+              </w:rPr>
+              <w:fldChar w:fldCharType="separate"/>
+            </w:r>
+            <w:r>
+              <w:rPr>
+                <w:webHidden/>
+              </w:rPr>
+              <w:t>4</w:t>
+            </w:r>
+            <w:r>
+              <w:rPr>
+                <w:webHidden/>
+              </w:rPr>
+              <w:fldChar w:fldCharType="end"/>
+            </w:r>
+          </w:hyperlink>
+        </w:p>
+        <w:p>
+          <w:pPr>
+            <w:pStyle w:val="TOC2"/>
+            <w:rPr>
+              <w:rFonts w:asciiTheme="minorHAnsi" w:eastAsiaTheme="minorEastAsia" w:hAnsiTheme="minorHAnsi"/>
+              <w:noProof/>
+              <w:kern w:val="2"/>
+              <w:lang w:eastAsia="en-ID"/>
+              <w14:ligatures w14:val="standardContextual"/>
+            </w:rPr>
+          </w:pPr>
+          <w:hyperlink w:anchor="_Toc136848922" w:history="1">
+            <w:r>
+              <w:rPr>
+                <w:rStyle w:val="Hyperlink"/>
+                <w:noProof/>
+              </w:rPr>
+              <w:t>2.1</w:t>
+            </w:r>
+            <w:r>
+              <w:rPr>
+                <w:rFonts w:asciiTheme="minorHAnsi" w:eastAsiaTheme="minorEastAsia" w:hAnsiTheme="minorHAnsi"/>
+                <w:noProof/>
+                <w:kern w:val="2"/>
+                <w:lang w:eastAsia="en-ID"/>
+                <w14:ligatures w14:val="standardContextual"/>
+              </w:rPr>
+              <w:tab/>
+            </w:r>
+            <w:r>
+              <w:rPr>
+                <w:rStyle w:val="Hyperlink"/>
+                <w:noProof/>
+              </w:rPr>
+              <w:t>Gas Rumah Kaca</w:t>
+            </w:r>
+            <w:r>
+              <w:rPr>
+                <w:noProof/>
+                <w:webHidden/>
+              </w:rPr>
+              <w:tab/>
+            </w:r>
+            <w:r>
+              <w:rPr>
+                <w:noProof/>
+                <w:webHidden/>
+              </w:rPr>
+              <w:fldChar w:fldCharType="begin"/>
+            </w:r>
+            <w:r>
+              <w:rPr>
+                <w:noProof/>
+                <w:webHidden/>
+              </w:rPr>
+              <w:instrText xml:space="preserve"> PAGEREF _Toc136848922 \h </w:instrText>
+            </w:r>
+            <w:r>
+              <w:rPr>
+                <w:noProof/>
+                <w:webHidden/>
+              </w:rPr>
+            </w:r>
+            <w:r>
+              <w:rPr>
+                <w:noProof/>
+                <w:webHidden/>
+              </w:rPr>
+              <w:fldChar w:fldCharType="separate"/>
+            </w:r>
+            <w:r>
+              <w:rPr>
+                <w:noProof/>
+                <w:webHidden/>
+              </w:rPr>
+              <w:t>4</w:t>
+            </w:r>
+            <w:r>
+              <w:rPr>
+                <w:noProof/>
+                <w:webHidden/>
+              </w:rPr>
+              <w:fldChar w:fldCharType="end"/>
+            </w:r>
+          </w:hyperlink>
+        </w:p>
+        <w:p>
+          <w:pPr>
+            <w:pStyle w:val="TOC2"/>
+            <w:rPr>
+              <w:rFonts w:asciiTheme="minorHAnsi" w:eastAsiaTheme="minorEastAsia" w:hAnsiTheme="minorHAnsi"/>
+              <w:noProof/>
+              <w:kern w:val="2"/>
+              <w:lang w:eastAsia="en-ID"/>
+              <w14:ligatures w14:val="standardContextual"/>
+            </w:rPr>
+          </w:pPr>
+          <w:hyperlink w:anchor="_Toc136848923" w:history="1">
+            <w:r>
+              <w:rPr>
+                <w:rStyle w:val="Hyperlink"/>
+                <w:noProof/>
+              </w:rPr>
+              <w:t>2.2</w:t>
+            </w:r>
+            <w:r>
+              <w:rPr>
+                <w:rFonts w:asciiTheme="minorHAnsi" w:eastAsiaTheme="minorEastAsia" w:hAnsiTheme="minorHAnsi"/>
+                <w:noProof/>
+                <w:kern w:val="2"/>
+                <w:lang w:eastAsia="en-ID"/>
+                <w14:ligatures w14:val="standardContextual"/>
+              </w:rPr>
+              <w:tab/>
+            </w:r>
+            <w:r>
+              <w:rPr>
+                <w:rStyle w:val="Hyperlink"/>
+                <w:noProof/>
+              </w:rPr>
+              <w:t>Metode Algoritma Optimisasi (Secara Umum)</w:t>
+            </w:r>
+            <w:r>
+              <w:rPr>
+                <w:noProof/>
+                <w:webHidden/>
+              </w:rPr>
+              <w:tab/>
+            </w:r>
+            <w:r>
+              <w:rPr>
+                <w:noProof/>
+                <w:webHidden/>
+              </w:rPr>
+              <w:fldChar w:fldCharType="begin"/>
+            </w:r>
+            <w:r>
+              <w:rPr>
+                <w:noProof/>
+                <w:webHidden/>
+              </w:rPr>
+              <w:instrText xml:space="preserve"> PAGEREF _Toc136848923 \h </w:instrText>
+            </w:r>
+            <w:r>
+              <w:rPr>
+                <w:noProof/>
+                <w:webHidden/>
+              </w:rPr>
+            </w:r>
+            <w:r>
+              <w:rPr>
+                <w:noProof/>
+                <w:webHidden/>
+              </w:rPr>
+              <w:fldChar w:fldCharType="separate"/>
+            </w:r>
+            <w:r>
+              <w:rPr>
+                <w:noProof/>
+                <w:webHidden/>
+              </w:rPr>
+              <w:t>4</w:t>
+            </w:r>
+            <w:r>
+              <w:rPr>
+                <w:noProof/>
+                <w:webHidden/>
+              </w:rPr>
+              <w:fldChar w:fldCharType="end"/>
+            </w:r>
+          </w:hyperlink>
+        </w:p>
+        <w:p>
+          <w:pPr>
+            <w:pStyle w:val="TOC2"/>
+            <w:rPr>
+              <w:rFonts w:asciiTheme="minorHAnsi" w:eastAsiaTheme="minorEastAsia" w:hAnsiTheme="minorHAnsi"/>
+              <w:noProof/>
+              <w:kern w:val="2"/>
+              <w:lang w:eastAsia="en-ID"/>
+              <w14:ligatures w14:val="standardContextual"/>
+            </w:rPr>
+          </w:pPr>
+          <w:hyperlink w:anchor="_Toc136848924" w:history="1">
+            <w:r>
+              <w:rPr>
+                <w:rStyle w:val="Hyperlink"/>
+                <w:noProof/>
+              </w:rPr>
+              <w:t>2.3</w:t>
+            </w:r>
+            <w:r>
+              <w:rPr>
+                <w:rFonts w:asciiTheme="minorHAnsi" w:eastAsiaTheme="minorEastAsia" w:hAnsiTheme="minorHAnsi"/>
+                <w:noProof/>
+                <w:kern w:val="2"/>
+                <w:lang w:eastAsia="en-ID"/>
+                <w14:ligatures w14:val="standardContextual"/>
+              </w:rPr>
+              <w:tab/>
+            </w:r>
+            <w:r>
+              <w:rPr>
+                <w:rStyle w:val="Hyperlink"/>
+                <w:noProof/>
+              </w:rPr>
+              <w:t>Metode Algoritma Optimisasi (Satu-persatu beserta definisi, alur, manfaat, dan eksekusi yang diterapkan)</w:t>
+            </w:r>
+            <w:r>
+              <w:rPr>
+                <w:noProof/>
+                <w:webHidden/>
+              </w:rPr>
+              <w:tab/>
+            </w:r>
+            <w:r>
+              <w:rPr>
+                <w:noProof/>
+                <w:webHidden/>
+              </w:rPr>
+              <w:fldChar w:fldCharType="begin"/>
+            </w:r>
+            <w:r>
+              <w:rPr>
+                <w:noProof/>
+                <w:webHidden/>
+              </w:rPr>
+              <w:instrText xml:space="preserve"> PAGEREF _Toc136848924 \h </w:instrText>
+            </w:r>
+            <w:r>
+              <w:rPr>
+                <w:noProof/>
+                <w:webHidden/>
+              </w:rPr>
+            </w:r>
+            <w:r>
+              <w:rPr>
+                <w:noProof/>
+                <w:webHidden/>
+              </w:rPr>
+              <w:fldChar w:fldCharType="separate"/>
+            </w:r>
+            <w:r>
+              <w:rPr>
+                <w:noProof/>
+                <w:webHidden/>
+              </w:rPr>
+              <w:t>4</w:t>
+            </w:r>
+            <w:r>
+              <w:rPr>
+                <w:noProof/>
+                <w:webHidden/>
+              </w:rPr>
+              <w:fldChar w:fldCharType="end"/>
+            </w:r>
+          </w:hyperlink>
+        </w:p>
+        <w:p>
+          <w:pPr>
+            <w:pStyle w:val="TOC2"/>
+            <w:rPr>
+              <w:rFonts w:asciiTheme="minorHAnsi" w:eastAsiaTheme="minorEastAsia" w:hAnsiTheme="minorHAnsi"/>
+              <w:noProof/>
+              <w:kern w:val="2"/>
+              <w:lang w:eastAsia="en-ID"/>
+              <w14:ligatures w14:val="standardContextual"/>
+            </w:rPr>
+          </w:pPr>
+          <w:hyperlink w:anchor="_Toc136848925" w:history="1">
+            <w:r>
+              <w:rPr>
+                <w:rStyle w:val="Hyperlink"/>
+                <w:noProof/>
+              </w:rPr>
+              <w:t>2.4</w:t>
+            </w:r>
+            <w:r>
+              <w:rPr>
+                <w:rFonts w:asciiTheme="minorHAnsi" w:eastAsiaTheme="minorEastAsia" w:hAnsiTheme="minorHAnsi"/>
+                <w:noProof/>
+                <w:kern w:val="2"/>
+                <w:lang w:eastAsia="en-ID"/>
+                <w14:ligatures w14:val="standardContextual"/>
+              </w:rPr>
+              <w:tab/>
+            </w:r>
+            <w:r>
+              <w:rPr>
+                <w:rStyle w:val="Hyperlink"/>
+                <w:noProof/>
+              </w:rPr>
+              <w:t>Pembelajaran Mesin (Jika terdapat optimisasi yang menerapkan ML dalam akurasi dan</w:t>
+            </w:r>
+            <w:r>
+              <w:rPr>
+                <w:rStyle w:val="Hyperlink"/>
+                <w:noProof/>
+              </w:rPr>
+              <w:t xml:space="preserve"> </w:t>
+            </w:r>
+            <w:r>
+              <w:rPr>
+                <w:rStyle w:val="Hyperlink"/>
+                <w:noProof/>
+              </w:rPr>
+              <w:t>eror)</w:t>
+            </w:r>
+            <w:r>
+              <w:rPr>
+                <w:noProof/>
+                <w:webHidden/>
+              </w:rPr>
+              <w:tab/>
+            </w:r>
+            <w:r>
+              <w:rPr>
+                <w:noProof/>
+                <w:webHidden/>
+              </w:rPr>
+              <w:fldChar w:fldCharType="begin"/>
+            </w:r>
+            <w:r>
+              <w:rPr>
+                <w:noProof/>
+                <w:webHidden/>
+              </w:rPr>
+              <w:instrText xml:space="preserve"> PAGEREF _Toc136848925 \h </w:instrText>
+            </w:r>
+            <w:r>
+              <w:rPr>
+                <w:noProof/>
+                <w:webHidden/>
+              </w:rPr>
+            </w:r>
+            <w:r>
+              <w:rPr>
+                <w:noProof/>
+                <w:webHidden/>
+              </w:rPr>
+              <w:fldChar w:fldCharType="separate"/>
+            </w:r>
+            <w:r>
+              <w:rPr>
+                <w:noProof/>
+                <w:webHidden/>
+              </w:rPr>
+              <w:t>4</w:t>
+            </w:r>
+            <w:r>
+              <w:rPr>
+                <w:noProof/>
+                <w:webHidden/>
+              </w:rPr>
+              <w:fldChar w:fldCharType="end"/>
+            </w:r>
+          </w:hyperlink>
+        </w:p>
+        <w:p>
+          <w:pPr>
+            <w:pStyle w:val="TOC1"/>
+            <w:rPr>
+              <w:rFonts w:asciiTheme="minorHAnsi" w:eastAsiaTheme="minorEastAsia" w:hAnsiTheme="minorHAnsi"/>
+              <w:kern w:val="2"/>
+              <w:lang w:eastAsia="en-ID"/>
+              <w14:ligatures w14:val="standardContextual"/>
+            </w:rPr>
+          </w:pPr>
+          <w:hyperlink w:anchor="_Toc136848926" w:history="1">
+            <w:r>
+              <w:rPr>
+                <w:rStyle w:val="Hyperlink"/>
+              </w:rPr>
+              <w:t>BAB III. METODE PENELITIAN</w:t>
+            </w:r>
+            <w:r>
+              <w:rPr>
+                <w:webHidden/>
+              </w:rPr>
+              <w:tab/>
+            </w:r>
+            <w:r>
+              <w:rPr>
+                <w:webHidden/>
+              </w:rPr>
+              <w:fldChar w:fldCharType="begin"/>
+            </w:r>
+            <w:r>
+              <w:rPr>
+                <w:webHidden/>
+              </w:rPr>
+              <w:instrText xml:space="preserve"> PAGEREF _Toc136848926 \h </w:instrText>
+            </w:r>
+            <w:r>
+              <w:rPr>
+                <w:webHidden/>
+              </w:rPr>
+            </w:r>
+            <w:r>
+              <w:rPr>
+                <w:webHidden/>
+              </w:rPr>
+              <w:fldChar w:fldCharType="separate"/>
+            </w:r>
+            <w:r>
+              <w:rPr>
+                <w:webHidden/>
+              </w:rPr>
+              <w:t>5</w:t>
+            </w:r>
+            <w:r>
+              <w:rPr>
+                <w:webHidden/>
+              </w:rPr>
+              <w:fldChar w:fldCharType="end"/>
+            </w:r>
+          </w:hyperlink>
+        </w:p>
+        <w:p>
+          <w:pPr>
+            <w:pStyle w:val="TOC2"/>
+            <w:rPr>
+              <w:rFonts w:asciiTheme="minorHAnsi" w:eastAsiaTheme="minorEastAsia" w:hAnsiTheme="minorHAnsi"/>
+              <w:noProof/>
+              <w:kern w:val="2"/>
+              <w:lang w:eastAsia="en-ID"/>
+              <w14:ligatures w14:val="standardContextual"/>
+            </w:rPr>
+          </w:pPr>
+          <w:hyperlink w:anchor="_Toc136848927" w:history="1">
+            <w:r>
+              <w:rPr>
+                <w:rStyle w:val="Hyperlink"/>
+                <w:noProof/>
+              </w:rPr>
+              <w:t>3.1</w:t>
+            </w:r>
+            <w:r>
+              <w:rPr>
+                <w:rFonts w:asciiTheme="minorHAnsi" w:eastAsiaTheme="minorEastAsia" w:hAnsiTheme="minorHAnsi"/>
+                <w:noProof/>
+                <w:kern w:val="2"/>
+                <w:lang w:eastAsia="en-ID"/>
+                <w14:ligatures w14:val="standardContextual"/>
+              </w:rPr>
+              <w:tab/>
+            </w:r>
+            <w:r>
+              <w:rPr>
+                <w:rStyle w:val="Hyperlink"/>
+                <w:noProof/>
+              </w:rPr>
+              <w:t xml:space="preserve">Data </w:t>
+            </w:r>
+            <w:r>
+              <w:rPr>
+                <w:rStyle w:val="Hyperlink"/>
+                <w:i/>
+                <w:iCs/>
+                <w:noProof/>
+              </w:rPr>
+              <w:t>Overview</w:t>
+            </w:r>
+            <w:r>
+              <w:rPr>
+                <w:noProof/>
+                <w:webHidden/>
+              </w:rPr>
+              <w:tab/>
+            </w:r>
+            <w:r>
+              <w:rPr>
+                <w:noProof/>
+                <w:webHidden/>
+              </w:rPr>
+              <w:fldChar w:fldCharType="begin"/>
+            </w:r>
+            <w:r>
+              <w:rPr>
+                <w:noProof/>
+                <w:webHidden/>
+              </w:rPr>
+              <w:instrText xml:space="preserve"> PAGEREF _Toc136848927 \h </w:instrText>
+            </w:r>
+            <w:r>
+              <w:rPr>
+                <w:noProof/>
+                <w:webHidden/>
+              </w:rPr>
+            </w:r>
+            <w:r>
+              <w:rPr>
+                <w:noProof/>
+                <w:webHidden/>
+              </w:rPr>
+              <w:fldChar w:fldCharType="separate"/>
+            </w:r>
+            <w:r>
+              <w:rPr>
+                <w:noProof/>
+                <w:webHidden/>
+              </w:rPr>
+              <w:t>5</w:t>
+            </w:r>
+            <w:r>
+              <w:rPr>
+                <w:noProof/>
+                <w:webHidden/>
+              </w:rPr>
+              <w:fldChar w:fldCharType="end"/>
+            </w:r>
+          </w:hyperlink>
+        </w:p>
+        <w:p>
+          <w:pPr>
+            <w:pStyle w:val="TOC2"/>
+            <w:rPr>
+              <w:rFonts w:asciiTheme="minorHAnsi" w:eastAsiaTheme="minorEastAsia" w:hAnsiTheme="minorHAnsi"/>
+              <w:noProof/>
+              <w:kern w:val="2"/>
+              <w:lang w:eastAsia="en-ID"/>
+              <w14:ligatures w14:val="standardContextual"/>
+            </w:rPr>
+          </w:pPr>
+          <w:hyperlink w:anchor="_Toc136848928" w:history="1">
+            <w:r>
+              <w:rPr>
+                <w:rStyle w:val="Hyperlink"/>
+                <w:noProof/>
+              </w:rPr>
+              <w:t>3.2</w:t>
+            </w:r>
+            <w:r>
+              <w:rPr>
+                <w:rFonts w:asciiTheme="minorHAnsi" w:eastAsiaTheme="minorEastAsia" w:hAnsiTheme="minorHAnsi"/>
+                <w:noProof/>
+                <w:kern w:val="2"/>
+                <w:lang w:eastAsia="en-ID"/>
+                <w14:ligatures w14:val="standardContextual"/>
+              </w:rPr>
+              <w:tab/>
+            </w:r>
+            <w:r>
+              <w:rPr>
+                <w:rStyle w:val="Hyperlink"/>
+                <w:noProof/>
+              </w:rPr>
+              <w:t xml:space="preserve">Data </w:t>
+            </w:r>
+            <w:r>
+              <w:rPr>
+                <w:rStyle w:val="Hyperlink"/>
+                <w:i/>
+                <w:iCs/>
+                <w:noProof/>
+              </w:rPr>
+              <w:t>Collection</w:t>
+            </w:r>
+            <w:r>
+              <w:rPr>
+                <w:noProof/>
+                <w:webHidden/>
+              </w:rPr>
+              <w:tab/>
+            </w:r>
+            <w:r>
+              <w:rPr>
+                <w:noProof/>
+                <w:webHidden/>
+              </w:rPr>
+              <w:fldChar w:fldCharType="begin"/>
+            </w:r>
+            <w:r>
+              <w:rPr>
+                <w:noProof/>
+                <w:webHidden/>
+              </w:rPr>
+              <w:instrText xml:space="preserve"> PAGEREF _Toc136848928 \h </w:instrText>
+            </w:r>
+            <w:r>
+              <w:rPr>
+                <w:noProof/>
+                <w:webHidden/>
+              </w:rPr>
+            </w:r>
+            <w:r>
+              <w:rPr>
+                <w:noProof/>
+                <w:webHidden/>
+              </w:rPr>
+              <w:fldChar w:fldCharType="separate"/>
+            </w:r>
+            <w:r>
+              <w:rPr>
+                <w:noProof/>
+                <w:webHidden/>
+              </w:rPr>
+              <w:t>5</w:t>
+            </w:r>
+            <w:r>
+              <w:rPr>
+                <w:noProof/>
+                <w:webHidden/>
+              </w:rPr>
+              <w:fldChar w:fldCharType="end"/>
+            </w:r>
+          </w:hyperlink>
+        </w:p>
+        <w:p>
+          <w:pPr>
+            <w:pStyle w:val="TOC2"/>
+            <w:rPr>
+              <w:rFonts w:asciiTheme="minorHAnsi" w:eastAsiaTheme="minorEastAsia" w:hAnsiTheme="minorHAnsi"/>
+              <w:noProof/>
+              <w:kern w:val="2"/>
+              <w:lang w:eastAsia="en-ID"/>
+              <w14:ligatures w14:val="standardContextual"/>
+            </w:rPr>
+          </w:pPr>
+          <w:hyperlink w:anchor="_Toc136848929" w:history="1">
+            <w:r>
+              <w:rPr>
+                <w:rStyle w:val="Hyperlink"/>
+                <w:noProof/>
+              </w:rPr>
+              <w:t>3.3</w:t>
+            </w:r>
+            <w:r>
+              <w:rPr>
+                <w:rFonts w:asciiTheme="minorHAnsi" w:eastAsiaTheme="minorEastAsia" w:hAnsiTheme="minorHAnsi"/>
+                <w:noProof/>
+                <w:kern w:val="2"/>
+                <w:lang w:eastAsia="en-ID"/>
+                <w14:ligatures w14:val="standardContextual"/>
+              </w:rPr>
+              <w:tab/>
+            </w:r>
+            <w:r>
+              <w:rPr>
+                <w:rStyle w:val="Hyperlink"/>
+                <w:noProof/>
+              </w:rPr>
+              <w:t>Flowchart of each optimization algorithm (Math/Syntax Included)</w:t>
+            </w:r>
+            <w:r>
+              <w:rPr>
+                <w:noProof/>
+                <w:webHidden/>
+              </w:rPr>
+              <w:tab/>
+            </w:r>
+            <w:r>
+              <w:rPr>
+                <w:noProof/>
+                <w:webHidden/>
+              </w:rPr>
+              <w:fldChar w:fldCharType="begin"/>
+            </w:r>
+            <w:r>
+              <w:rPr>
+                <w:noProof/>
+                <w:webHidden/>
+              </w:rPr>
+              <w:instrText xml:space="preserve"> PAGEREF _Toc136848929 \h </w:instrText>
+            </w:r>
+            <w:r>
+              <w:rPr>
+                <w:noProof/>
+                <w:webHidden/>
+              </w:rPr>
+            </w:r>
+            <w:r>
+              <w:rPr>
+                <w:noProof/>
+                <w:webHidden/>
+              </w:rPr>
+              <w:fldChar w:fldCharType="separate"/>
+            </w:r>
+            <w:r>
+              <w:rPr>
+                <w:noProof/>
+                <w:webHidden/>
+              </w:rPr>
+              <w:t>5</w:t>
+            </w:r>
+            <w:r>
+              <w:rPr>
+                <w:noProof/>
+                <w:webHidden/>
+              </w:rPr>
+              <w:fldChar w:fldCharType="end"/>
+            </w:r>
+          </w:hyperlink>
+        </w:p>
+        <w:p>
+          <w:pPr>
+            <w:pStyle w:val="TOC2"/>
+            <w:rPr>
+              <w:rFonts w:asciiTheme="minorHAnsi" w:eastAsiaTheme="minorEastAsia" w:hAnsiTheme="minorHAnsi"/>
+              <w:noProof/>
+              <w:kern w:val="2"/>
+              <w:lang w:eastAsia="en-ID"/>
+              <w14:ligatures w14:val="standardContextual"/>
+            </w:rPr>
+          </w:pPr>
+          <w:hyperlink w:anchor="_Toc136848930" w:history="1">
+            <w:r>
+              <w:rPr>
+                <w:rStyle w:val="Hyperlink"/>
+                <w:noProof/>
+              </w:rPr>
+              <w:t>3.3.1</w:t>
+            </w:r>
+            <w:r>
+              <w:rPr>
+                <w:rFonts w:asciiTheme="minorHAnsi" w:eastAsiaTheme="minorEastAsia" w:hAnsiTheme="minorHAnsi"/>
+                <w:noProof/>
+                <w:kern w:val="2"/>
+                <w:lang w:eastAsia="en-ID"/>
+                <w14:ligatures w14:val="standardContextual"/>
+              </w:rPr>
+              <w:tab/>
+            </w:r>
+            <w:r>
+              <w:rPr>
+                <w:rFonts w:asciiTheme="minorHAnsi" w:eastAsiaTheme="minorEastAsia" w:hAnsiTheme="minorHAnsi"/>
+                <w:noProof/>
+                <w:kern w:val="2"/>
+                <w:lang w:eastAsia="en-ID"/>
+                <w14:ligatures w14:val="standardContextual"/>
+              </w:rPr>
+              <w:t xml:space="preserve"> </w:t>
+            </w:r>
+            <w:r>
+              <w:rPr>
+                <w:rStyle w:val="Hyperlink"/>
+                <w:noProof/>
+              </w:rPr>
+              <w:t>Algo A Flow</w:t>
+            </w:r>
+            <w:r>
+              <w:rPr>
+                <w:noProof/>
+                <w:webHidden/>
+              </w:rPr>
+              <w:tab/>
+            </w:r>
+            <w:r>
+              <w:rPr>
+                <w:noProof/>
+                <w:webHidden/>
+              </w:rPr>
+              <w:fldChar w:fldCharType="begin"/>
+            </w:r>
+            <w:r>
+              <w:rPr>
+                <w:noProof/>
+                <w:webHidden/>
+              </w:rPr>
+              <w:instrText xml:space="preserve"> PAGEREF _Toc136848930 \h </w:instrText>
+            </w:r>
+            <w:r>
+              <w:rPr>
+                <w:noProof/>
+                <w:webHidden/>
+              </w:rPr>
+            </w:r>
+            <w:r>
+              <w:rPr>
+                <w:noProof/>
+                <w:webHidden/>
+              </w:rPr>
+              <w:fldChar w:fldCharType="separate"/>
+            </w:r>
+            <w:r>
+              <w:rPr>
+                <w:noProof/>
+                <w:webHidden/>
+              </w:rPr>
+              <w:t>5</w:t>
+            </w:r>
+            <w:r>
+              <w:rPr>
+                <w:noProof/>
+                <w:webHidden/>
+              </w:rPr>
+              <w:fldChar w:fldCharType="end"/>
+            </w:r>
+          </w:hyperlink>
+        </w:p>
+        <w:p>
+          <w:pPr>
+            <w:pStyle w:val="TOC2"/>
+            <w:rPr>
+              <w:rFonts w:asciiTheme="minorHAnsi" w:eastAsiaTheme="minorEastAsia" w:hAnsiTheme="minorHAnsi"/>
+              <w:noProof/>
+              <w:kern w:val="2"/>
+              <w:lang w:eastAsia="en-ID"/>
+              <w14:ligatures w14:val="standardContextual"/>
+            </w:rPr>
+          </w:pPr>
+          <w:hyperlink w:anchor="_Toc136848931" w:history="1">
+            <w:r>
+              <w:rPr>
+                <w:rStyle w:val="Hyperlink"/>
+                <w:noProof/>
+              </w:rPr>
+              <w:t>3.3.2</w:t>
+            </w:r>
+            <w:r>
+              <w:rPr>
+                <w:rFonts w:asciiTheme="minorHAnsi" w:eastAsiaTheme="minorEastAsia" w:hAnsiTheme="minorHAnsi"/>
+                <w:noProof/>
+                <w:kern w:val="2"/>
+                <w:lang w:eastAsia="en-ID"/>
+                <w14:ligatures w14:val="standardContextual"/>
+              </w:rPr>
+              <w:tab/>
+            </w:r>
+            <w:r>
+              <w:rPr>
+                <w:rStyle w:val="Hyperlink"/>
+                <w:noProof/>
+              </w:rPr>
+              <w:t>Penyelesaian Solusi Algo A</w:t>
+            </w:r>
+            <w:r>
+              <w:rPr>
+                <w:noProof/>
+                <w:webHidden/>
+              </w:rPr>
+              <w:tab/>
+            </w:r>
+            <w:r>
+              <w:rPr>
+                <w:noProof/>
+                <w:webHidden/>
+              </w:rPr>
+              <w:fldChar w:fldCharType="begin"/>
+            </w:r>
+            <w:r>
+              <w:rPr>
+                <w:noProof/>
+                <w:webHidden/>
+              </w:rPr>
+              <w:instrText xml:space="preserve"> PAGEREF _Toc136848931 \h </w:instrText>
+            </w:r>
+            <w:r>
+              <w:rPr>
+                <w:noProof/>
+                <w:webHidden/>
+              </w:rPr>
+            </w:r>
+            <w:r>
+              <w:rPr>
+                <w:noProof/>
+                <w:webHidden/>
+              </w:rPr>
+              <w:fldChar w:fldCharType="separate"/>
+            </w:r>
+            <w:r>
+              <w:rPr>
+                <w:noProof/>
+                <w:webHidden/>
+              </w:rPr>
+              <w:t>5</w:t>
+            </w:r>
+            <w:r>
+              <w:rPr>
+                <w:noProof/>
+                <w:webHidden/>
+              </w:rPr>
+              <w:fldChar w:fldCharType="end"/>
+            </w:r>
+          </w:hyperlink>
+        </w:p>
+        <w:p>
+          <w:pPr>
+            <w:pStyle w:val="TOC2"/>
+            <w:rPr>
+              <w:rFonts w:asciiTheme="minorHAnsi" w:eastAsiaTheme="minorEastAsia" w:hAnsiTheme="minorHAnsi"/>
+              <w:noProof/>
+              <w:kern w:val="2"/>
+              <w:lang w:eastAsia="en-ID"/>
+              <w14:ligatures w14:val="standardContextual"/>
+            </w:rPr>
+          </w:pPr>
+          <w:hyperlink w:anchor="_Toc136848932" w:history="1">
+            <w:r>
+              <w:rPr>
+                <w:rStyle w:val="Hyperlink"/>
+                <w:noProof/>
+              </w:rPr>
+              <w:t>3.4</w:t>
+            </w:r>
+            <w:r>
+              <w:rPr>
+                <w:rFonts w:asciiTheme="minorHAnsi" w:eastAsiaTheme="minorEastAsia" w:hAnsiTheme="minorHAnsi"/>
+                <w:noProof/>
+                <w:kern w:val="2"/>
+                <w:lang w:eastAsia="en-ID"/>
+                <w14:ligatures w14:val="standardContextual"/>
+              </w:rPr>
+              <w:tab/>
+            </w:r>
+            <w:r>
+              <w:rPr>
+                <w:rStyle w:val="Hyperlink"/>
+                <w:noProof/>
+              </w:rPr>
+              <w:t>…</w:t>
+            </w:r>
+            <w:r>
+              <w:rPr>
+                <w:noProof/>
+                <w:webHidden/>
+              </w:rPr>
+              <w:tab/>
+            </w:r>
+            <w:r>
+              <w:rPr>
+                <w:noProof/>
+                <w:webHidden/>
+              </w:rPr>
+              <w:fldChar w:fldCharType="begin"/>
+            </w:r>
+            <w:r>
+              <w:rPr>
+                <w:noProof/>
+                <w:webHidden/>
+              </w:rPr>
+              <w:instrText xml:space="preserve"> PAGEREF _Toc136848932 \h </w:instrText>
+            </w:r>
+            <w:r>
+              <w:rPr>
+                <w:noProof/>
+                <w:webHidden/>
+              </w:rPr>
+            </w:r>
+            <w:r>
+              <w:rPr>
+                <w:noProof/>
+                <w:webHidden/>
+              </w:rPr>
+              <w:fldChar w:fldCharType="separate"/>
+            </w:r>
+            <w:r>
+              <w:rPr>
+                <w:noProof/>
+                <w:webHidden/>
+              </w:rPr>
+              <w:t>5</w:t>
+            </w:r>
+            <w:r>
+              <w:rPr>
+                <w:noProof/>
+                <w:webHidden/>
+              </w:rPr>
+              <w:fldChar w:fldCharType="end"/>
+            </w:r>
+          </w:hyperlink>
+        </w:p>
+        <w:p>
+          <w:pPr>
+            <w:pStyle w:val="TOC1"/>
+            <w:rPr>
+              <w:rFonts w:asciiTheme="minorHAnsi" w:eastAsiaTheme="minorEastAsia" w:hAnsiTheme="minorHAnsi"/>
+              <w:kern w:val="2"/>
+              <w:lang w:eastAsia="en-ID"/>
+              <w14:ligatures w14:val="standardContextual"/>
+            </w:rPr>
+          </w:pPr>
+          <w:hyperlink w:anchor="_Toc136848933" w:history="1">
+            <w:r>
+              <w:rPr>
+                <w:rStyle w:val="Hyperlink"/>
+              </w:rPr>
+              <w:t>BAB IV. HASIL DAN PEMBAHASAN</w:t>
+            </w:r>
+            <w:r>
+              <w:rPr>
+                <w:webHidden/>
+              </w:rPr>
+              <w:tab/>
+            </w:r>
+            <w:r>
+              <w:rPr>
+                <w:webHidden/>
+              </w:rPr>
+              <w:fldChar w:fldCharType="begin"/>
+            </w:r>
+            <w:r>
+              <w:rPr>
+                <w:webHidden/>
+              </w:rPr>
+              <w:instrText xml:space="preserve"> PAGEREF _Toc136848933 \h </w:instrText>
+            </w:r>
+            <w:r>
+              <w:rPr>
+                <w:webHidden/>
+              </w:rPr>
+            </w:r>
+            <w:r>
+              <w:rPr>
+                <w:webHidden/>
+              </w:rPr>
+              <w:fldChar w:fldCharType="separate"/>
+            </w:r>
+            <w:r>
+              <w:rPr>
+                <w:webHidden/>
+              </w:rPr>
+              <w:t>6</w:t>
+            </w:r>
+            <w:r>
+              <w:rPr>
+                <w:webHidden/>
+              </w:rPr>
+              <w:fldChar w:fldCharType="end"/>
+            </w:r>
+          </w:hyperlink>
+        </w:p>
+        <w:p>
+          <w:pPr>
+            <w:pStyle w:val="TOC2"/>
+            <w:rPr>
+              <w:rFonts w:asciiTheme="minorHAnsi" w:eastAsiaTheme="minorEastAsia" w:hAnsiTheme="minorHAnsi"/>
+              <w:noProof/>
+              <w:kern w:val="2"/>
+              <w:lang w:eastAsia="en-ID"/>
+              <w14:ligatures w14:val="standardContextual"/>
+            </w:rPr>
+          </w:pPr>
+          <w:hyperlink w:anchor="_Toc136848934" w:history="1">
+            <w:r>
+              <w:rPr>
+                <w:rStyle w:val="Hyperlink"/>
+                <w:noProof/>
+              </w:rPr>
+              <w:t>4.1</w:t>
+            </w:r>
+            <w:r>
+              <w:rPr>
+                <w:rFonts w:asciiTheme="minorHAnsi" w:eastAsiaTheme="minorEastAsia" w:hAnsiTheme="minorHAnsi"/>
+                <w:noProof/>
+                <w:kern w:val="2"/>
+                <w:lang w:eastAsia="en-ID"/>
+                <w14:ligatures w14:val="standardContextual"/>
+              </w:rPr>
+              <w:tab/>
+            </w:r>
+            <w:r>
+              <w:rPr>
+                <w:rStyle w:val="Hyperlink"/>
+                <w:noProof/>
+              </w:rPr>
+              <w:t>Implementasi Hasil Percobaan Setiap Algoritma Optimisasi</w:t>
+            </w:r>
+            <w:r>
+              <w:rPr>
+                <w:noProof/>
+                <w:webHidden/>
+              </w:rPr>
+              <w:tab/>
+            </w:r>
+            <w:r>
+              <w:rPr>
+                <w:noProof/>
+                <w:webHidden/>
+              </w:rPr>
+              <w:fldChar w:fldCharType="begin"/>
+            </w:r>
+            <w:r>
+              <w:rPr>
+                <w:noProof/>
+                <w:webHidden/>
+              </w:rPr>
+              <w:instrText xml:space="preserve"> PAGEREF _Toc136848934 \h </w:instrText>
+            </w:r>
+            <w:r>
+              <w:rPr>
+                <w:noProof/>
+                <w:webHidden/>
+              </w:rPr>
+            </w:r>
+            <w:r>
+              <w:rPr>
+                <w:noProof/>
+                <w:webHidden/>
+              </w:rPr>
+              <w:fldChar w:fldCharType="separate"/>
+            </w:r>
+            <w:r>
+              <w:rPr>
+                <w:noProof/>
+                <w:webHidden/>
+              </w:rPr>
+              <w:t>6</w:t>
+            </w:r>
+            <w:r>
+              <w:rPr>
+                <w:noProof/>
+                <w:webHidden/>
+              </w:rPr>
+              <w:fldChar w:fldCharType="end"/>
+            </w:r>
+          </w:hyperlink>
+        </w:p>
+        <w:p>
+          <w:pPr>
+            <w:pStyle w:val="TOC2"/>
+            <w:rPr>
+              <w:rFonts w:asciiTheme="minorHAnsi" w:eastAsiaTheme="minorEastAsia" w:hAnsiTheme="minorHAnsi"/>
+              <w:noProof/>
+              <w:kern w:val="2"/>
+              <w:lang w:eastAsia="en-ID"/>
+              <w14:ligatures w14:val="standardContextual"/>
+            </w:rPr>
+          </w:pPr>
+          <w:hyperlink w:anchor="_Toc136848935" w:history="1">
+            <w:r>
+              <w:rPr>
+                <w:rStyle w:val="Hyperlink"/>
+                <w:noProof/>
+              </w:rPr>
+              <w:t>4.1.1</w:t>
+            </w:r>
+            <w:r>
+              <w:rPr>
+                <w:rFonts w:asciiTheme="minorHAnsi" w:eastAsiaTheme="minorEastAsia" w:hAnsiTheme="minorHAnsi"/>
+                <w:noProof/>
+                <w:kern w:val="2"/>
+                <w:lang w:eastAsia="en-ID"/>
+                <w14:ligatures w14:val="standardContextual"/>
+              </w:rPr>
+              <w:tab/>
+            </w:r>
+            <w:r>
+              <w:rPr>
+                <w:rStyle w:val="Hyperlink"/>
+                <w:noProof/>
+              </w:rPr>
+              <w:t>Simulasi dan Visualisasi Masing-masing</w:t>
+            </w:r>
+            <w:r>
+              <w:rPr>
+                <w:noProof/>
+                <w:webHidden/>
+              </w:rPr>
+              <w:tab/>
+            </w:r>
+            <w:r>
+              <w:rPr>
+                <w:noProof/>
+                <w:webHidden/>
+              </w:rPr>
+              <w:fldChar w:fldCharType="begin"/>
+            </w:r>
+            <w:r>
+              <w:rPr>
+                <w:noProof/>
+                <w:webHidden/>
+              </w:rPr>
+              <w:instrText xml:space="preserve"> PAGEREF _Toc136848935 \h </w:instrText>
+            </w:r>
+            <w:r>
+              <w:rPr>
+                <w:noProof/>
+                <w:webHidden/>
+              </w:rPr>
+            </w:r>
+            <w:r>
+              <w:rPr>
+                <w:noProof/>
+                <w:webHidden/>
+              </w:rPr>
+              <w:fldChar w:fldCharType="separate"/>
+            </w:r>
+            <w:r>
+              <w:rPr>
+                <w:noProof/>
+                <w:webHidden/>
+              </w:rPr>
+              <w:t>6</w:t>
+            </w:r>
+            <w:r>
+              <w:rPr>
+                <w:noProof/>
+                <w:webHidden/>
+              </w:rPr>
+              <w:fldChar w:fldCharType="end"/>
+            </w:r>
+          </w:hyperlink>
+        </w:p>
+        <w:p>
+          <w:pPr>
+            <w:pStyle w:val="TOC2"/>
+            <w:rPr>
+              <w:rFonts w:asciiTheme="minorHAnsi" w:eastAsiaTheme="minorEastAsia" w:hAnsiTheme="minorHAnsi"/>
+              <w:noProof/>
+              <w:kern w:val="2"/>
+              <w:lang w:eastAsia="en-ID"/>
+              <w14:ligatures w14:val="standardContextual"/>
+            </w:rPr>
+          </w:pPr>
+          <w:hyperlink w:anchor="_Toc136848936" w:history="1">
+            <w:r>
+              <w:rPr>
+                <w:rStyle w:val="Hyperlink"/>
+                <w:noProof/>
+              </w:rPr>
+              <w:t>4.2</w:t>
+            </w:r>
+            <w:r>
+              <w:rPr>
+                <w:rFonts w:asciiTheme="minorHAnsi" w:eastAsiaTheme="minorEastAsia" w:hAnsiTheme="minorHAnsi"/>
+                <w:noProof/>
+                <w:kern w:val="2"/>
+                <w:lang w:eastAsia="en-ID"/>
+                <w14:ligatures w14:val="standardContextual"/>
+              </w:rPr>
+              <w:tab/>
+            </w:r>
+            <w:r>
+              <w:rPr>
+                <w:rStyle w:val="Hyperlink"/>
+                <w:noProof/>
+              </w:rPr>
+              <w:t>Perbandingan parameter penyebab GRK</w:t>
+            </w:r>
+            <w:r>
+              <w:rPr>
+                <w:noProof/>
+                <w:webHidden/>
+              </w:rPr>
+              <w:tab/>
+            </w:r>
+            <w:r>
+              <w:rPr>
+                <w:noProof/>
+                <w:webHidden/>
+              </w:rPr>
+              <w:fldChar w:fldCharType="begin"/>
+            </w:r>
+            <w:r>
+              <w:rPr>
+                <w:noProof/>
+                <w:webHidden/>
+              </w:rPr>
+              <w:instrText xml:space="preserve"> PAGEREF _Toc136848936 \h </w:instrText>
+            </w:r>
+            <w:r>
+              <w:rPr>
+                <w:noProof/>
+                <w:webHidden/>
+              </w:rPr>
+            </w:r>
+            <w:r>
+              <w:rPr>
+                <w:noProof/>
+                <w:webHidden/>
+              </w:rPr>
+              <w:fldChar w:fldCharType="separate"/>
+            </w:r>
+            <w:r>
+              <w:rPr>
+                <w:noProof/>
+                <w:webHidden/>
+              </w:rPr>
+              <w:t>6</w:t>
+            </w:r>
+            <w:r>
+              <w:rPr>
+                <w:noProof/>
+                <w:webHidden/>
+              </w:rPr>
+              <w:fldChar w:fldCharType="end"/>
+            </w:r>
+          </w:hyperlink>
+        </w:p>
+        <w:p>
+          <w:pPr>
+            <w:pStyle w:val="TOC2"/>
+            <w:rPr>
+              <w:rFonts w:asciiTheme="minorHAnsi" w:eastAsiaTheme="minorEastAsia" w:hAnsiTheme="minorHAnsi"/>
+              <w:noProof/>
+              <w:kern w:val="2"/>
+              <w:lang w:eastAsia="en-ID"/>
+              <w14:ligatures w14:val="standardContextual"/>
+            </w:rPr>
+          </w:pPr>
+          <w:hyperlink w:anchor="_Toc136848937" w:history="1">
+            <w:r>
+              <w:rPr>
+                <w:rStyle w:val="Hyperlink"/>
+                <w:noProof/>
+              </w:rPr>
+              <w:t>4.3</w:t>
+            </w:r>
+            <w:r>
+              <w:rPr>
+                <w:rFonts w:asciiTheme="minorHAnsi" w:eastAsiaTheme="minorEastAsia" w:hAnsiTheme="minorHAnsi"/>
+                <w:noProof/>
+                <w:kern w:val="2"/>
+                <w:lang w:eastAsia="en-ID"/>
+                <w14:ligatures w14:val="standardContextual"/>
+              </w:rPr>
+              <w:tab/>
+            </w:r>
+            <w:r>
+              <w:rPr>
+                <w:rStyle w:val="Hyperlink"/>
+                <w:noProof/>
+              </w:rPr>
+              <w:t>Grafik Map Besar (Persentase)</w:t>
+            </w:r>
+            <w:r>
+              <w:rPr>
+                <w:noProof/>
+                <w:webHidden/>
+              </w:rPr>
+              <w:tab/>
+            </w:r>
+            <w:r>
+              <w:rPr>
+                <w:noProof/>
+                <w:webHidden/>
+              </w:rPr>
+              <w:fldChar w:fldCharType="begin"/>
+            </w:r>
+            <w:r>
+              <w:rPr>
+                <w:noProof/>
+                <w:webHidden/>
+              </w:rPr>
+              <w:instrText xml:space="preserve"> PAGEREF _Toc136848937 \h </w:instrText>
+            </w:r>
+            <w:r>
+              <w:rPr>
+                <w:noProof/>
+                <w:webHidden/>
+              </w:rPr>
+            </w:r>
+            <w:r>
+              <w:rPr>
+                <w:noProof/>
+                <w:webHidden/>
+              </w:rPr>
+              <w:fldChar w:fldCharType="separate"/>
+            </w:r>
+            <w:r>
+              <w:rPr>
+                <w:noProof/>
+                <w:webHidden/>
+              </w:rPr>
+              <w:t>6</w:t>
+            </w:r>
+            <w:r>
+              <w:rPr>
+                <w:noProof/>
+                <w:webHidden/>
+              </w:rPr>
+              <w:fldChar w:fldCharType="end"/>
+            </w:r>
+          </w:hyperlink>
+        </w:p>
+        <w:p>
+          <w:pPr>
+            <w:pStyle w:val="TOC1"/>
+            <w:rPr>
+              <w:rFonts w:asciiTheme="minorHAnsi" w:eastAsiaTheme="minorEastAsia" w:hAnsiTheme="minorHAnsi"/>
+              <w:kern w:val="2"/>
+              <w:lang w:eastAsia="en-ID"/>
+              <w14:ligatures w14:val="standardContextual"/>
+            </w:rPr>
+          </w:pPr>
+          <w:hyperlink w:anchor="_Toc136848938" w:history="1">
+            <w:r>
+              <w:rPr>
+                <w:rStyle w:val="Hyperlink"/>
+              </w:rPr>
+              <w:t>BAB V. KESIMPULAN DAN SARAN</w:t>
+            </w:r>
+            <w:r>
+              <w:rPr>
+                <w:webHidden/>
+              </w:rPr>
+              <w:tab/>
+            </w:r>
+            <w:r>
+              <w:rPr>
+                <w:webHidden/>
+              </w:rPr>
+              <w:fldChar w:fldCharType="begin"/>
+            </w:r>
+            <w:r>
+              <w:rPr>
+                <w:webHidden/>
+              </w:rPr>
+              <w:instrText xml:space="preserve"> PAGEREF _Toc136848938 \h </w:instrText>
+            </w:r>
+            <w:r>
+              <w:rPr>
+                <w:webHidden/>
+              </w:rPr>
+            </w:r>
+            <w:r>
+              <w:rPr>
+                <w:webHidden/>
+              </w:rPr>
+              <w:fldChar w:fldCharType="separate"/>
+            </w:r>
+            <w:r>
+              <w:rPr>
+                <w:webHidden/>
+              </w:rPr>
+              <w:t>7</w:t>
+            </w:r>
+            <w:r>
+              <w:rPr>
+                <w:webHidden/>
+              </w:rPr>
+              <w:fldChar w:fldCharType="end"/>
+            </w:r>
+          </w:hyperlink>
+        </w:p>
+        <w:p>
+          <w:pPr>
+            <w:pStyle w:val="TOC2"/>
+            <w:rPr>
+              <w:rFonts w:asciiTheme="minorHAnsi" w:eastAsiaTheme="minorEastAsia" w:hAnsiTheme="minorHAnsi"/>
+              <w:noProof/>
+              <w:kern w:val="2"/>
+              <w:lang w:eastAsia="en-ID"/>
+              <w14:ligatures w14:val="standardContextual"/>
+            </w:rPr>
+          </w:pPr>
+          <w:hyperlink w:anchor="_Toc136848939" w:history="1">
+            <w:r>
+              <w:rPr>
+                <w:rStyle w:val="Hyperlink"/>
+                <w:noProof/>
+              </w:rPr>
+              <w:t>5.1</w:t>
+            </w:r>
+            <w:r>
+              <w:rPr>
+                <w:rFonts w:asciiTheme="minorHAnsi" w:eastAsiaTheme="minorEastAsia" w:hAnsiTheme="minorHAnsi"/>
+                <w:noProof/>
+                <w:kern w:val="2"/>
+                <w:lang w:eastAsia="en-ID"/>
+                <w14:ligatures w14:val="standardContextual"/>
+              </w:rPr>
+              <w:tab/>
+            </w:r>
+            <w:r>
+              <w:rPr>
+                <w:rStyle w:val="Hyperlink"/>
+                <w:noProof/>
+              </w:rPr>
+              <w:t>Kesimpulan</w:t>
+            </w:r>
+            <w:r>
+              <w:rPr>
+                <w:noProof/>
+                <w:webHidden/>
+              </w:rPr>
+              <w:tab/>
+            </w:r>
+            <w:r>
+              <w:rPr>
+                <w:noProof/>
+                <w:webHidden/>
+              </w:rPr>
+              <w:fldChar w:fldCharType="begin"/>
+            </w:r>
+            <w:r>
+              <w:rPr>
+                <w:noProof/>
+                <w:webHidden/>
+              </w:rPr>
+              <w:instrText xml:space="preserve"> PAGEREF _Toc136848939 \h </w:instrText>
+            </w:r>
+            <w:r>
+              <w:rPr>
+                <w:noProof/>
+                <w:webHidden/>
+              </w:rPr>
+            </w:r>
+            <w:r>
+              <w:rPr>
+                <w:noProof/>
+                <w:webHidden/>
+              </w:rPr>
+              <w:fldChar w:fldCharType="separate"/>
+            </w:r>
+            <w:r>
+              <w:rPr>
+                <w:noProof/>
+                <w:webHidden/>
+              </w:rPr>
+              <w:t>7</w:t>
+            </w:r>
+            <w:r>
+              <w:rPr>
+                <w:noProof/>
+                <w:webHidden/>
+              </w:rPr>
+              <w:fldChar w:fldCharType="end"/>
+            </w:r>
+          </w:hyperlink>
+        </w:p>
+        <w:p>
+          <w:pPr>
+            <w:pStyle w:val="TOC2"/>
+            <w:rPr>
+              <w:rFonts w:asciiTheme="minorHAnsi" w:eastAsiaTheme="minorEastAsia" w:hAnsiTheme="minorHAnsi"/>
+              <w:noProof/>
+              <w:kern w:val="2"/>
+              <w:lang w:eastAsia="en-ID"/>
+              <w14:ligatures w14:val="standardContextual"/>
+            </w:rPr>
+          </w:pPr>
+          <w:hyperlink w:anchor="_Toc136848940" w:history="1">
+            <w:r>
+              <w:rPr>
+                <w:rStyle w:val="Hyperlink"/>
+                <w:noProof/>
+              </w:rPr>
+              <w:t>5.2</w:t>
+            </w:r>
+            <w:r>
+              <w:rPr>
+                <w:rFonts w:asciiTheme="minorHAnsi" w:eastAsiaTheme="minorEastAsia" w:hAnsiTheme="minorHAnsi"/>
+                <w:noProof/>
+                <w:kern w:val="2"/>
+                <w:lang w:eastAsia="en-ID"/>
+                <w14:ligatures w14:val="standardContextual"/>
+              </w:rPr>
+              <w:tab/>
+            </w:r>
+            <w:r>
+              <w:rPr>
+                <w:rStyle w:val="Hyperlink"/>
+                <w:noProof/>
+              </w:rPr>
+              <w:t>Saran</w:t>
+            </w:r>
+            <w:r>
+              <w:rPr>
+                <w:noProof/>
+                <w:webHidden/>
+              </w:rPr>
+              <w:tab/>
+            </w:r>
+            <w:r>
+              <w:rPr>
+                <w:noProof/>
+                <w:webHidden/>
+              </w:rPr>
+              <w:fldChar w:fldCharType="begin"/>
+            </w:r>
+            <w:r>
+              <w:rPr>
+                <w:noProof/>
+                <w:webHidden/>
+              </w:rPr>
+              <w:instrText xml:space="preserve"> PAGEREF _Toc136848940 \h </w:instrText>
+            </w:r>
+            <w:r>
+              <w:rPr>
+                <w:noProof/>
+                <w:webHidden/>
+              </w:rPr>
+            </w:r>
+            <w:r>
+              <w:rPr>
+                <w:noProof/>
+                <w:webHidden/>
+              </w:rPr>
+              <w:fldChar w:fldCharType="separate"/>
+            </w:r>
+            <w:r>
+              <w:rPr>
+                <w:noProof/>
+                <w:webHidden/>
+              </w:rPr>
+              <w:t>7</w:t>
+            </w:r>
+            <w:r>
+              <w:rPr>
+                <w:noProof/>
+                <w:webHidden/>
+              </w:rPr>
+              <w:fldChar w:fldCharType="end"/>
+            </w:r>
+          </w:hyperlink>
+        </w:p>
+        <w:p>
+          <w:pPr>
+            <w:pStyle w:val="TOC1"/>
+            <w:rPr>
+              <w:rFonts w:asciiTheme="minorHAnsi" w:eastAsiaTheme="minorEastAsia" w:hAnsiTheme="minorHAnsi"/>
+              <w:kern w:val="2"/>
+              <w:lang w:eastAsia="en-ID"/>
+              <w14:ligatures w14:val="standardContextual"/>
+            </w:rPr>
+          </w:pPr>
+          <w:hyperlink w:anchor="_Toc136848941" w:history="1">
+            <w:r>
+              <w:rPr>
+                <w:rStyle w:val="Hyperlink"/>
               </w:rPr>
               <w:t>DAFTAR PUSTAKA</w:t>
             </w:r>
             <w:r>
               <w:rPr>
-                <w:rFonts w:cs="Times New Roman"/>
-                <w:noProof/>
                 <w:webHidden/>
               </w:rPr>
               <w:tab/>
             </w:r>
             <w:r>
               <w:rPr>
-                <w:rFonts w:cs="Times New Roman"/>
-                <w:noProof/>
                 <w:webHidden/>
               </w:rPr>
               <w:fldChar w:fldCharType="begin"/>
             </w:r>
             <w:r>
               <w:rPr>
-                <w:rFonts w:cs="Times New Roman"/>
-                <w:noProof/>
-                <w:webHidden/>
-              </w:rPr>
-              <w:instrText xml:space="preserve"> PAGEREF _Toc121943032 \h </w:instrText>
-            </w:r>
-            <w:r>
-              <w:rPr>
-                <w:rFonts w:cs="Times New Roman"/>
-                <w:noProof/>
-                <w:webHidden/>
-              </w:rPr>
-            </w:r>
-            <w:r>
-              <w:rPr>
-                <w:rFonts w:cs="Times New Roman"/>
-                <w:noProof/>
+                <w:webHidden/>
+              </w:rPr>
+              <w:instrText xml:space="preserve"> PAGEREF _Toc136848941 \h </w:instrText>
+            </w:r>
+            <w:r>
+              <w:rPr>
+                <w:webHidden/>
+              </w:rPr>
+            </w:r>
+            <w:r>
+              <w:rPr>
                 <w:webHidden/>
               </w:rPr>
               <w:fldChar w:fldCharType="separate"/>
             </w:r>
             <w:r>
               <w:rPr>
-                <w:rFonts w:cs="Times New Roman"/>
-                <w:noProof/>
-                <w:webHidden/>
-              </w:rPr>
-              <w:t>4</w:t>
-            </w:r>
-            <w:r>
-              <w:rPr>
-                <w:rFonts w:cs="Times New Roman"/>
-                <w:noProof/>
+                <w:webHidden/>
+              </w:rPr>
+              <w:t>8</w:t>
+            </w:r>
+            <w:r>
+              <w:rPr>
                 <w:webHidden/>
               </w:rPr>
               <w:fldChar w:fldCharType="end"/>
@@ -1156,8 +2710,6 @@
           <w:r>
             <w:rPr>
               <w:rFonts w:cs="Times New Roman"/>
-              <w:b/>
-              <w:bCs/>
               <w:noProof/>
             </w:rPr>
             <w:fldChar w:fldCharType="end"/>
@@ -1196,7 +2748,6 @@
           <w:docGrid w:linePitch="360"/>
         </w:sectPr>
       </w:pPr>
-      <w:bookmarkStart w:id="1" w:name="_Toc121943021"/>
     </w:p>
     <w:p>
       <w:pPr>
@@ -1209,6 +2760,7 @@
           <w:szCs w:val="28"/>
         </w:rPr>
       </w:pPr>
+      <w:bookmarkStart w:id="1" w:name="_Toc136848915"/>
       <w:r>
         <w:rPr>
           <w:sz w:val="22"/>
@@ -1237,7 +2789,7 @@
           <w:szCs w:val="24"/>
         </w:rPr>
       </w:pPr>
-      <w:bookmarkStart w:id="2" w:name="_Toc121943022"/>
+      <w:bookmarkStart w:id="2" w:name="_Toc136848916"/>
       <w:r>
         <w:rPr>
           <w:b/>
@@ -1251,17 +2803,36 @@
     </w:p>
     <w:p>
       <w:r>
-        <w:t>GreenHouse Gas (GHG) in Indonesia</w:t>
-      </w:r>
-    </w:p>
-    <w:p>
-      <w:r>
-        <w:t>Pengaruh covid? Pengaruh sektor industri? Pengaruh sektor ekonomi?</w:t>
-      </w:r>
-    </w:p>
-    <w:p>
-      <w:r>
-        <w:t xml:space="preserve">Pengaruh </w:t>
+        <w:t xml:space="preserve">Emisi gas rumah kaca (GRK) di Indonesia diperkirakan terus meningkat pada 2021-2030. Menurut </w:t>
+      </w:r>
+      <w:r>
+        <w:fldChar w:fldCharType="begin"/>
+      </w:r>
+      <w:r>
+        <w:instrText xml:space="preserve"> ADDIN ZOTERO_ITEM CSL_CITATION {"citationID":"rxjQF0Ar","properties":{"formattedCitation":"(Rizaty, 2022)","plainCitation":"(Rizaty, 2022)","noteIndex":0},"citationItems":[{"id":923,"uris":["http://zotero.org/users/8530945/items/YKWJ7675"],"itemData":{"id":923,"type":"article-newspaper","container-title":"DataIndonesia.Id","title":"Emisi Gas Rumah Kaca Indonesia Diproyeksi Terus Naik hingga 2030","URL":"https://dataindonesia.id/varia/detail/emisi-gas-rumah-kaca-indonesia-diproyeksi-terus-naik-hingga-2030","author":[{"family":"Rizaty","given":"Monavia Ayu"}],"accessed":{"date-parts":[["2023",6,5]]},"issued":{"date-parts":[["2022",10,14]]}}}],"schema":"https://github.com/citation-style-language/schema/raw/master/csl-citation.json"} </w:instrText>
+      </w:r>
+      <w:r>
+        <w:fldChar w:fldCharType="separate"/>
+      </w:r>
+      <w:r>
+        <w:rPr>
+          <w:rFonts w:cs="Times New Roman"/>
+        </w:rPr>
+        <w:t>(Rizaty, 2022)</w:t>
+      </w:r>
+      <w:r>
+        <w:fldChar w:fldCharType="end"/>
+      </w:r>
+      <w:r>
+        <w:t xml:space="preserve"> </w:t>
+      </w:r>
+      <w:r>
+        <w:t>dalam artikel berjudul "Emisi Gas Rumah Kaca Indonesia Diproyeksi Terus Naik hingga 2030", emisi GRK nasional pada tahun 2021 mencapai 259,1 juta ton CO2. Data ini didasarkan pada Rencana Usaha Penyediaan Tenaga Listrik (RUPTL) yang dimiliki oleh PT Perusahaan Listrik Negara (PLN).</w:t>
+      </w:r>
+    </w:p>
+    <w:p>
+      <w:r>
+        <w:t>Proyeksi emisi GRK di Indonesia menunjukkan peningkatan sebesar 29,13% menjadi 334,6 juta ton CO2 pada tahun 2030. Data tersebut menunjukkan bahwa sebagian besar emisi GRK pada tahun tersebut berasal dari pembakaran batu bara, yaitu sekitar 298,9 juta ton CO2, yang setara dengan 89,3% dari total emisi GRK pada tahun 2030. Sementara itu, emisi GRK yang berasal dari bahan bakar minyak (BBM) tercatat sebanyak 34 juta ton CO2, dan emisi dari gas sebanyak 1,7 juta ton CO2.</w:t>
       </w:r>
     </w:p>
     <w:p>
@@ -1269,27 +2840,7 @@
         <w:spacing w:after="240"/>
       </w:pPr>
       <w:r>
-        <w:t xml:space="preserve">Dashboard </w:t>
-      </w:r>
-      <w:r>
-        <w:rPr>
-          <w:i/>
-          <w:iCs/>
-        </w:rPr>
-        <w:t>machine learning</w:t>
-      </w:r>
-      <w:r>
-        <w:t xml:space="preserve"> memiliki kebermanfaatan yang sangat besar di era saat ini, terutama dalam membantu pengambilan keputusan yang cepat dan akurat dengan memanfaatkan data yang tersedia. Hal ini menjadi semakin penting karena volume data yang semakin meningkat dan kompleksitas yang semakin tinggi di berbagai bidang seperti bisnis, kesehatan, dan pemerintahan. Dalam bidang pendidikan, dashboard </w:t>
-      </w:r>
-      <w:r>
-        <w:rPr>
-          <w:i/>
-          <w:iCs/>
-        </w:rPr>
-        <w:t>machine learning</w:t>
-      </w:r>
-      <w:r>
-        <w:t xml:space="preserve"> dapat membantu dalam mengoptimalkan pengalaman belajar mahasiswa dengan memberikan rekomendasi yang sesuai dengan profil pemelajar mereka (Thiyagarajan, 2020). Selain itu, dengan visualisasi interaktif pada dashboard, informasi yang kompleks dapat disajikan dengan cara yang lebih mudah dipahami dan dapat membantu pengguna dalam memahami pola dan tren data yang berkaitan.</w:t>
+        <w:t>Data ini menggambarkan situasi yang mendesak dan penting untuk memahami dan mengatasi masalah emisi GRK di Indonesia. Menjadi lebih penting lagi untuk mengembangkan solusi yang efektif dalam mengurangi emisi GRK dan memahami penyebab utama di balik peningkatan tersebut. Oleh karena itu, penelitian ini bertujuan untuk mengidentifikasi faktor-faktor yang mempengaruhi emisi GRK di Indonesia dan menggunakan algoritma optimisasi untuk menentukan penyebab utama emisi GRK dengan mempertimbangkan parameter-parameter seperti jumlah penduduk, perubahan iklim, perubahan temperatur, jumlah kadar gas rumah kaca, deforestasi, dan perubahan penggunaan lahan.</w:t>
       </w:r>
     </w:p>
     <w:p>
@@ -1297,176 +2848,7 @@
         <w:spacing w:after="240"/>
       </w:pPr>
       <w:r>
-        <w:t>Dalam konteks pendidikan, gamifikasi telah menjadi pendekatan yang banyak digunakan dengan mengintegrasikan unsur permainan dalam proses pengajaran (Yunita</w:t>
-      </w:r>
-      <w:r>
-        <w:t xml:space="preserve"> dkk.</w:t>
-      </w:r>
-      <w:r>
-        <w:t xml:space="preserve">, 2017). Aplikasi gamifikasi seperti Kahoot dan Scirra telah diterapkan dalam pembelajaran sains. Namun, aplikasi gamifikasi yang ada masih memiliki beberapa kelemahan, seperti keterbatasan jumlah dan jenis soal pada Kahoot serta kurangnya kemampuan Scirra dalam menerapkan konsep yang sesuai dengan karakteristik pemelajar. </w:t>
-      </w:r>
-    </w:p>
-    <w:p>
-      <w:pPr>
-        <w:spacing w:after="240"/>
-      </w:pPr>
-      <w:r>
-        <w:t>Selain itu, gamifikasi yang ada juga belum sepenuhnya menerapkan konsep personalisasi yang penting untuk mengakomodasi karakteristik khusus pemelajar. Sebelumnya menunjukkan bahwa gamifikasi yang adaptif dan terpersonalisasi dapat menggunakan algoritm</w:t>
-      </w:r>
-      <w:r>
-        <w:t>a</w:t>
-      </w:r>
-      <w:r>
-        <w:t xml:space="preserve"> pembelajaran mesin, termasuk pendekatan seperti membaca ekspresi wajah pemelajar (</w:t>
-      </w:r>
-      <w:r>
-        <w:t>López</w:t>
-      </w:r>
-      <w:r>
-        <w:t xml:space="preserve"> </w:t>
-      </w:r>
-      <w:r>
-        <w:t>&amp; Tucker, 2020). Dengan demikian, penggunaan gamifikasi yang adaptif dan terpersonalisasi dalam pendidikan dapat memberikan manfaat yang signifikan bagi pemelajar dalam meningkatkan motivasi, partisipasi, dan pencapaian tujuan pembelajaran.</w:t>
-      </w:r>
-    </w:p>
-    <w:p>
-      <w:pPr>
-        <w:spacing w:after="240"/>
-      </w:pPr>
-      <w:r>
-        <w:lastRenderedPageBreak/>
-        <w:t>B</w:t>
-      </w:r>
-      <w:r>
-        <w:t>erdasarkan</w:t>
-      </w:r>
-      <w:r>
-        <w:t xml:space="preserve"> rujukan buku yang ditulis oleh </w:t>
-      </w:r>
-      <w:r>
-        <w:t>Engebretsen</w:t>
-      </w:r>
-      <w:r>
-        <w:t xml:space="preserve"> </w:t>
-      </w:r>
-      <w:r>
-        <w:t>dan</w:t>
-      </w:r>
-      <w:r>
-        <w:t xml:space="preserve"> Kennedy (2020) yang berjudul </w:t>
-      </w:r>
-      <w:r>
-        <w:t>“Data Visualization in Society” disebutkan bahwa filosofi dari</w:t>
-      </w:r>
-      <w:r>
-        <w:t xml:space="preserve"> visualisasi mengintegrasikan berbagai </w:t>
-      </w:r>
-      <w:r>
-        <w:t xml:space="preserve">banyak hal </w:t>
-      </w:r>
-      <w:r>
-        <w:t xml:space="preserve">disiplin ilmu, seperti epistemologi, sosiologi, semiotika, sejarah, etika, teori kritis seperti kartografi kritis, serta filsafat ilmu pengetahuan, statistik, seni, dan teknologi. Pendekatan </w:t>
-      </w:r>
-      <w:r>
-        <w:t>tersebut</w:t>
-      </w:r>
-      <w:r>
-        <w:t xml:space="preserve"> mencakup tema, metodologi, dan bahasa yang digunakan untuk menghadirkan informasi kompleks secara lebih mudah dipahami.</w:t>
-      </w:r>
-      <w:r>
-        <w:t xml:space="preserve"> Salah satunya d</w:t>
-      </w:r>
-      <w:r>
-        <w:t xml:space="preserve">alam bidang pendidikan, terdapat penelitian yang dilakukan oleh </w:t>
-      </w:r>
-      <w:r>
-        <w:t>Susnjak</w:t>
-      </w:r>
-      <w:r>
-        <w:t xml:space="preserve"> dkk. </w:t>
-      </w:r>
-      <w:r>
-        <w:t>(</w:t>
-      </w:r>
-      <w:r>
-        <w:t>2022</w:t>
-      </w:r>
-      <w:r>
-        <w:t xml:space="preserve">) </w:t>
-      </w:r>
-      <w:r>
-        <w:t xml:space="preserve">yang </w:t>
-      </w:r>
-      <w:r>
-        <w:t xml:space="preserve">menunjukkan bahwa penerapan dashboard </w:t>
-      </w:r>
-      <w:r>
-        <w:rPr>
-          <w:i/>
-        </w:rPr>
-        <w:t>machine learning</w:t>
-      </w:r>
-      <w:r>
-        <w:t xml:space="preserve"> dapat membantu dalam memberikan rekomendasi yang sesuai dengan profil pemelajar mahasiswa. Penelitian </w:t>
-      </w:r>
-      <w:r>
-        <w:t>tersebut</w:t>
-      </w:r>
-      <w:r>
-        <w:t xml:space="preserve"> menunjukkan bahwa dengan memanfaatkan data profil pemelajar, dashboard </w:t>
-      </w:r>
-      <w:r>
-        <w:rPr>
-          <w:i/>
-        </w:rPr>
-        <w:t>machine learning</w:t>
-      </w:r>
-      <w:r>
-        <w:t xml:space="preserve"> dapat memberikan rekomendasi terpersonalisasi yang dapat membantu mahasiswa dalam meningkatkan prestasi akademik mereka. </w:t>
-      </w:r>
-    </w:p>
-    <w:p>
-      <w:pPr>
-        <w:spacing w:after="240"/>
-      </w:pPr>
-      <w:r>
-        <w:t xml:space="preserve">Oleh karena itu, </w:t>
-      </w:r>
-      <w:r>
-        <w:t xml:space="preserve">penulis dalam </w:t>
-      </w:r>
-      <w:r>
-        <w:t>p</w:t>
-      </w:r>
-      <w:r>
-        <w:t xml:space="preserve">enelitian ini </w:t>
-      </w:r>
-      <w:r>
-        <w:t xml:space="preserve">akan </w:t>
-      </w:r>
-      <w:r>
-        <w:t>menunjukkan bahwa dengan memanfaatkan visualisasi yang interaktif, informasi yang kompleks dapat disajikan dengan cara yang lebih mudah dipahami dan dapat membantu pengguna dalam memahami pola dan tren data yang berkaitan.</w:t>
-      </w:r>
-      <w:r>
-        <w:t xml:space="preserve"> </w:t>
-      </w:r>
-      <w:r>
-        <w:t>Dari penelitian-penelitian tersebut</w:t>
-      </w:r>
-      <w:r>
-        <w:t xml:space="preserve"> juga</w:t>
-      </w:r>
-      <w:r>
-        <w:t xml:space="preserve">, dapat disimpulkan bahwa penerapan dashboard </w:t>
-      </w:r>
-      <w:r>
-        <w:rPr>
-          <w:i/>
-        </w:rPr>
-        <w:t>machine learning</w:t>
-      </w:r>
-      <w:r>
-        <w:t xml:space="preserve"> memiliki banyak kebermanfaatan di era saat ini terutama dalam membantu pengambilan keputusan yang cepat dan akurat. Selain itu, dengan memanfaatkan data profil pemelajar dan visualisasi interaktif pada dashboard, dapat membantu dalam mengoptimalkan pengalaman belajar mahasiswa.</w:t>
+        <w:t>[Tambahan mengenai algoritma optimisasi beserta alasan unggulannya]</w:t>
       </w:r>
     </w:p>
     <w:p>
@@ -1479,7 +2861,7 @@
           <w:szCs w:val="24"/>
         </w:rPr>
       </w:pPr>
-      <w:bookmarkStart w:id="3" w:name="_Toc121943023"/>
+      <w:bookmarkStart w:id="3" w:name="_Toc136848917"/>
       <w:r>
         <w:rPr>
           <w:b/>
@@ -1496,29 +2878,7 @@
         <w:ind w:left="709"/>
       </w:pPr>
       <w:r>
-        <w:t xml:space="preserve">Dari latar belakang yang sudah dijelaskan di atas, </w:t>
-      </w:r>
-      <w:r>
-        <w:t xml:space="preserve">serta terkait penelitian sebelumnya yang mengkaji terkait </w:t>
-      </w:r>
-      <w:r>
-        <w:t xml:space="preserve">penerapan dan kebermanfaatan dashboard </w:t>
-      </w:r>
-      <w:r>
-        <w:rPr>
-          <w:i/>
-          <w:iCs/>
-        </w:rPr>
-        <w:t>machine learning</w:t>
-      </w:r>
-      <w:r>
-        <w:t xml:space="preserve">, </w:t>
-      </w:r>
-      <w:r>
-        <w:t xml:space="preserve">maka </w:t>
-      </w:r>
-      <w:r>
-        <w:t>rumusan masalah dari penelitian ini yaitu:</w:t>
+        <w:t>Berdasarkan latar belakang yang telah dijelaskan, dua rumusan masalah yang relevan untuk penelitian ini adalah:</w:t>
       </w:r>
     </w:p>
     <w:p>
@@ -1532,10 +2892,7 @@
         <w:ind w:left="1134" w:hanging="425"/>
       </w:pPr>
       <w:r>
-        <w:t>Bagaimana konsep gamifikasi dengan personalisasi dapat diterapkan pada pembelajaran dengan menggunakan teknologi dan pembelajaran mesin untuk meningkatkan motivasi dan partisipasi siswa dalam pembelajaran?</w:t>
-      </w:r>
-      <w:r>
-        <w:t xml:space="preserve"> </w:t>
+        <w:t>Bagaimana algoritma optimisasi dapat digunakan untuk menganalisis dan menentukan penyebab utama emisi gas rumah kaca di Indonesia, dengan mempertimbangkan parameter-parameter seperti jumlah penduduk, perubahan iklim, perubahan temperatur, jumlah kadar gas rumah kaca, deforestasi, dan perubahan penggunaan lahan?</w:t>
       </w:r>
     </w:p>
     <w:p>
@@ -1549,19 +2906,8 @@
         <w:ind w:left="1134" w:hanging="425"/>
       </w:pPr>
       <w:r>
-        <w:t xml:space="preserve">Bagaimana penerapan visualisasi interaktif dengan menerapkan pembelajaran mesin pada pembelajaran dapat membantu </w:t>
-      </w:r>
-      <w:r>
-        <w:t xml:space="preserve">analisis </w:t>
-      </w:r>
-      <w:r>
-        <w:t xml:space="preserve">meningkatkan pemahaman siswa dan membantu siswa dalam </w:t>
-      </w:r>
-      <w:r>
-        <w:t xml:space="preserve">meningkatkan kualitas pembelajaran </w:t>
-      </w:r>
-      <w:r>
-        <w:t>akademik mereka?</w:t>
+        <w:lastRenderedPageBreak/>
+        <w:t>Bagaimana hasil analisis tersebut dapat dimanfaatkan dalam merumuskan strategi penanggulangan gas rumah kaca yang lebih tepat dan efisien di Indonesia?</w:t>
       </w:r>
     </w:p>
     <w:p>
@@ -1574,7 +2920,7 @@
           <w:szCs w:val="24"/>
         </w:rPr>
       </w:pPr>
-      <w:bookmarkStart w:id="4" w:name="_Toc121943024"/>
+      <w:bookmarkStart w:id="4" w:name="_Toc136848918"/>
       <w:r>
         <w:rPr>
           <w:b/>
@@ -1582,7 +2928,6 @@
           <w:sz w:val="22"/>
           <w:szCs w:val="24"/>
         </w:rPr>
-        <w:lastRenderedPageBreak/>
         <w:t>Batasan Masalah</w:t>
       </w:r>
       <w:bookmarkEnd w:id="4"/>
@@ -1592,103 +2937,13 @@
         <w:t xml:space="preserve">Adapun batasan masalah </w:t>
       </w:r>
       <w:r>
-        <w:t xml:space="preserve">pada perancangan </w:t>
-      </w:r>
-      <w:r>
-        <w:t>dashboard analisis preskriptif personalisasi profil pemelajar</w:t>
-      </w:r>
-      <w:r>
-        <w:t xml:space="preserve"> sebagai berikut:</w:t>
-      </w:r>
-    </w:p>
-    <w:p>
-      <w:pPr>
-        <w:pStyle w:val="ListParagraph"/>
-        <w:numPr>
-          <w:ilvl w:val="6"/>
-          <w:numId w:val="2"/>
-        </w:numPr>
-        <w:spacing w:after="240"/>
-        <w:ind w:left="1134" w:hanging="425"/>
-      </w:pPr>
-      <w:r>
-        <w:t xml:space="preserve">Rekomendasi profil pemelajar pada mahasiswa yang dihasilkan dalam penelitian ini </w:t>
-      </w:r>
-      <w:r>
-        <w:t xml:space="preserve">didapatkan berdasarkan data yang dikumpulkan </w:t>
-      </w:r>
-      <w:r>
-        <w:t>d</w:t>
-      </w:r>
-      <w:r>
-        <w:t>ar</w:t>
-      </w:r>
-      <w:r>
-        <w:t xml:space="preserve">i </w:t>
-      </w:r>
-      <w:r>
-        <w:t>Universitas Pertamina di kelas Sistem Informasi Manajemen, Sains Data dan Pembelajaran Mesin oleh Teknik Geofisika, dan Praktikum Pembelajaran Mesin oleh prodi Ilmu Komputer.</w:t>
-      </w:r>
-    </w:p>
-    <w:p>
-      <w:pPr>
-        <w:pStyle w:val="ListParagraph"/>
-        <w:numPr>
-          <w:ilvl w:val="6"/>
-          <w:numId w:val="2"/>
-        </w:numPr>
-        <w:spacing w:after="240"/>
-        <w:ind w:left="1134" w:hanging="425"/>
-      </w:pPr>
-      <w:r>
-        <w:t>Model klasifikasi dan rekomendasi yang hanya berfokus dari gamifikasi yang adaptif dan terpersonalisasi dengan pembelajaran mesin.</w:t>
-      </w:r>
-    </w:p>
-    <w:p>
-      <w:pPr>
-        <w:pStyle w:val="ListParagraph"/>
-        <w:numPr>
-          <w:ilvl w:val="6"/>
-          <w:numId w:val="2"/>
-        </w:numPr>
-        <w:spacing w:after="240"/>
-        <w:ind w:left="1134" w:hanging="425"/>
-      </w:pPr>
-      <w:r>
-        <w:t>Konsep gamifikasi dengan personalisasi yang diusulkan dalam penelitian ini hanya diterapkan pada konteks pembelajaran di perguruan tinggi.</w:t>
-      </w:r>
-    </w:p>
-    <w:p>
-      <w:pPr>
-        <w:pStyle w:val="Style1"/>
-        <w:rPr>
-          <w:b/>
-          <w:bCs/>
-          <w:sz w:val="22"/>
-          <w:szCs w:val="24"/>
-        </w:rPr>
-      </w:pPr>
-      <w:bookmarkStart w:id="5" w:name="_Toc121943025"/>
-      <w:r>
-        <w:rPr>
-          <w:b/>
-          <w:bCs/>
-          <w:sz w:val="22"/>
-          <w:szCs w:val="24"/>
-        </w:rPr>
-        <w:t>Tujuan Perancangan</w:t>
-      </w:r>
-      <w:bookmarkEnd w:id="5"/>
-    </w:p>
-    <w:p>
-      <w:r>
-        <w:t xml:space="preserve">Tujuan dari perancangan </w:t>
-      </w:r>
-      <w:r>
-        <w:t>dashboard analisis preskriptif personalisasi profil pemelajar</w:t>
-      </w:r>
-      <w:r>
-        <w:t xml:space="preserve"> diharapkan dapat:</w:t>
+        <w:t xml:space="preserve">pada </w:t>
+      </w:r>
+      <w:r>
+        <w:t>penelitian ini</w:t>
+      </w:r>
+      <w:r>
+        <w:t>:</w:t>
       </w:r>
     </w:p>
     <w:p>
@@ -1702,7 +2957,19 @@
         <w:ind w:left="1134"/>
       </w:pPr>
       <w:r>
-        <w:t>Menerapkan visualisasi interaktif dengan memanfaatkan model pembelajaran mesin dalam memvisualisasikan profil pemelajar berupa rekomendasi,karakteristik, dan dan personal belajar.</w:t>
+        <w:t>Berf</w:t>
+      </w:r>
+      <w:r>
+        <w:t xml:space="preserve">okus pada emisi gas rumah kaca </w:t>
+      </w:r>
+      <w:r>
+        <w:t xml:space="preserve">yang </w:t>
+      </w:r>
+      <w:r>
+        <w:t>terbatas pada di Indonesia, mempertimbangkan karakteristik geografis, demografis, dan ekonomi</w:t>
+      </w:r>
+      <w:r>
+        <w:t>.</w:t>
       </w:r>
     </w:p>
     <w:p>
@@ -1713,10 +2980,28 @@
           <w:numId w:val="2"/>
         </w:numPr>
         <w:spacing w:after="240"/>
-        <w:ind w:left="1134" w:hanging="425"/>
-      </w:pPr>
-      <w:r>
-        <w:t>Mengembangkan konsep pembelajaran adaptif dan terpersonalisasi yang didukung oleh pembelajaran mesin untuk meningkatkan efektivitas pembelajaran.</w:t>
+        <w:ind w:left="1134"/>
+      </w:pPr>
+      <w:r>
+        <w:t xml:space="preserve">Penelitian ini akan mengembangkan algoritma optimisasi yang menggunakan parameter-parameter </w:t>
+      </w:r>
+      <w:r>
+        <w:t xml:space="preserve">yang </w:t>
+      </w:r>
+      <w:r>
+        <w:t>keterkaitan erat dengan emisi gas rumah kaca seperti jumlah penduduk, perubahan temperatur, jumlah kadar gas rumah kaca,</w:t>
+      </w:r>
+      <w:r>
+        <w:t xml:space="preserve"> </w:t>
+      </w:r>
+      <w:r>
+        <w:t>perubahan iklim</w:t>
+      </w:r>
+      <w:r>
+        <w:t>,</w:t>
+      </w:r>
+      <w:r>
+        <w:t xml:space="preserve"> deforestasi, dan perubahan penggunaan lahan. </w:t>
       </w:r>
     </w:p>
     <w:p>
@@ -1729,7 +3014,7 @@
           <w:szCs w:val="24"/>
         </w:rPr>
       </w:pPr>
-      <w:bookmarkStart w:id="6" w:name="_Toc121943026"/>
+      <w:bookmarkStart w:id="5" w:name="_Toc136848919"/>
       <w:r>
         <w:rPr>
           <w:b/>
@@ -1737,9 +3022,8 @@
           <w:sz w:val="22"/>
           <w:szCs w:val="24"/>
         </w:rPr>
-        <w:t>Manfaat Perancanga</w:t>
-      </w:r>
-      <w:bookmarkEnd w:id="6"/>
+        <w:t xml:space="preserve">Tujuan </w:t>
+      </w:r>
       <w:r>
         <w:rPr>
           <w:b/>
@@ -1747,16 +3031,19 @@
           <w:sz w:val="22"/>
           <w:szCs w:val="24"/>
         </w:rPr>
-        <w:t>n</w:t>
-      </w:r>
-    </w:p>
-    <w:p>
-      <w:bookmarkStart w:id="7" w:name="_Toc121943027"/>
-      <w:r>
-        <w:t xml:space="preserve">Dengan adanya penelitian ini, diharapkan dapat memberikan manfaat </w:t>
-      </w:r>
-      <w:r>
-        <w:t>sebagai berikut:</w:t>
+        <w:t>Penilitian</w:t>
+      </w:r>
+      <w:bookmarkEnd w:id="5"/>
+    </w:p>
+    <w:p>
+      <w:r>
+        <w:t xml:space="preserve">Tujuan dari perancangan </w:t>
+      </w:r>
+      <w:r>
+        <w:t>dashboard analisis preskriptif personalisasi profil pemelajar</w:t>
+      </w:r>
+      <w:r>
+        <w:t xml:space="preserve"> diharapkan dapat:</w:t>
       </w:r>
     </w:p>
     <w:p>
@@ -1766,11 +3053,25 @@
           <w:ilvl w:val="6"/>
           <w:numId w:val="2"/>
         </w:numPr>
-        <w:spacing w:after="240"/>
-        <w:ind w:left="1134" w:hanging="425"/>
-      </w:pPr>
-      <w:r>
-        <w:t>Memberikan informasi dan gambaran mengenai kondisi performa pemelajar di Indonesia pada era saat ini, sehingga dapat membantu lembaga pendidikan dalam merancang strategi dan program pembelajaran yang lebih efektif.</w:t>
+        <w:ind w:left="1134"/>
+      </w:pPr>
+      <w:r>
+        <w:t>M</w:t>
+      </w:r>
+      <w:r>
+        <w:t>embantu dalam memahami hubungan dan pengaruh antara parameter-parameter ini terhadap emisi gas rumah kaca di Indonesia</w:t>
+      </w:r>
+      <w:r>
+        <w:t xml:space="preserve"> dengan m</w:t>
+      </w:r>
+      <w:r>
+        <w:t xml:space="preserve">enggunakan algoritma optimisasi untuk menganalisis dan menentukan penyebab utama emisi gas rumah </w:t>
+      </w:r>
+      <w:r>
+        <w:t>kaca</w:t>
+      </w:r>
+      <w:r>
+        <w:t xml:space="preserve"> dengan mempertimbangkan parameter-parameter seperti jumlah penduduk, perubahan iklim, perubahan temperatur, jumlah kadar gas rumah kaca, deforestasi, dan perubahan penggunaan lahan.</w:t>
       </w:r>
     </w:p>
     <w:p>
@@ -1780,25 +3081,46 @@
           <w:ilvl w:val="6"/>
           <w:numId w:val="2"/>
         </w:numPr>
-        <w:spacing w:after="240"/>
-        <w:ind w:left="1134" w:hanging="425"/>
-      </w:pPr>
-      <w:r>
-        <w:t>Memberikan rekomendasi profil pemelajar pada mahasiswa yang dapat membantu mahasiswa dalam memilih mata kuliah dan program studi yang sesuai dengan minat, kemampuan, dan keterampilannya.</w:t>
-      </w:r>
-    </w:p>
-    <w:p>
-      <w:pPr>
-        <w:pStyle w:val="ListParagraph"/>
-        <w:numPr>
-          <w:ilvl w:val="6"/>
-          <w:numId w:val="2"/>
-        </w:numPr>
-        <w:spacing w:after="240"/>
-        <w:ind w:left="1134" w:hanging="425"/>
-      </w:pPr>
-      <w:r>
-        <w:t>Menerapkan visualisasi interaktif dengan memanfaatkan teknologi pembelajaran mesin, sehingga dapat membantu mahasiswa dalam memahami informasi akademik dengan lebih baik dan memilih mata kuliah yang sesuai dengan kebutuhan dan minatnya.</w:t>
+        <w:ind w:left="1134"/>
+      </w:pPr>
+      <w:r>
+        <w:t xml:space="preserve">Memanfaatkan hasil analisis untuk merumuskan strategi penanggulangan gas rumah kaca yang lebih tepat dan efisien di Indonesia. </w:t>
+      </w:r>
+    </w:p>
+    <w:p>
+      <w:pPr>
+        <w:pStyle w:val="Style1"/>
+        <w:rPr>
+          <w:b/>
+          <w:bCs/>
+          <w:sz w:val="22"/>
+          <w:szCs w:val="24"/>
+        </w:rPr>
+      </w:pPr>
+      <w:bookmarkStart w:id="6" w:name="_Toc136848920"/>
+      <w:r>
+        <w:rPr>
+          <w:b/>
+          <w:bCs/>
+          <w:sz w:val="22"/>
+          <w:szCs w:val="24"/>
+        </w:rPr>
+        <w:t xml:space="preserve">Manfaat </w:t>
+      </w:r>
+      <w:r>
+        <w:rPr>
+          <w:b/>
+          <w:bCs/>
+          <w:sz w:val="22"/>
+          <w:szCs w:val="24"/>
+        </w:rPr>
+        <w:t>Penelitian</w:t>
+      </w:r>
+      <w:bookmarkEnd w:id="6"/>
+    </w:p>
+    <w:p>
+      <w:r>
+        <w:t>Penelitian ini diharapkan dapat memberikan kontribusi penting dalam memahami dan mengatasi masalah emisi gas rumah kaca di Indonesia, serta merumuskan strategi penanggulangan yang lebih efektif dan efisien. Dengan pemanfaatan teknologi algoritma optimisasi, penelitian ini juga dapat memberikan pendekatan yang lebih akurat dan efisien dalam menentukan penyebab gas rumah kaca.</w:t>
       </w:r>
     </w:p>
     <w:p>
@@ -1809,16 +3131,729 @@
         <w:rPr>
           <w:rFonts w:eastAsiaTheme="majorEastAsia" w:cstheme="majorBidi"/>
           <w:b/>
+          <w:sz w:val="24"/>
+          <w:szCs w:val="32"/>
+        </w:rPr>
+      </w:pPr>
+      <w:bookmarkStart w:id="7" w:name="_Toc136848921"/>
+      <w:r>
+        <w:br w:type="page"/>
+      </w:r>
+    </w:p>
+    <w:p>
+      <w:pPr>
+        <w:pStyle w:val="Heading1"/>
+        <w:spacing w:before="0"/>
+        <w:ind w:left="0" w:firstLine="0"/>
+        <w:jc w:val="center"/>
+        <w:rPr>
+          <w:sz w:val="22"/>
           <w:szCs w:val="28"/>
         </w:rPr>
       </w:pPr>
-      <w:bookmarkStart w:id="8" w:name="_Toc121943032"/>
+      <w:r>
+        <w:rPr>
+          <w:sz w:val="22"/>
+          <w:szCs w:val="28"/>
+        </w:rPr>
+        <w:lastRenderedPageBreak/>
+        <w:t>TINJAUAN PUSTAKA</w:t>
+      </w:r>
       <w:bookmarkEnd w:id="7"/>
-      <w:r>
-        <w:rPr>
+    </w:p>
+    <w:p>
+      <w:pPr>
+        <w:rPr>
+          <w:sz w:val="20"/>
+          <w:szCs w:val="20"/>
+        </w:rPr>
+      </w:pPr>
+    </w:p>
+    <w:p>
+      <w:pPr>
+        <w:pStyle w:val="Style1"/>
+        <w:numPr>
+          <w:ilvl w:val="1"/>
+          <w:numId w:val="9"/>
+        </w:numPr>
+        <w:rPr>
+          <w:b/>
+          <w:bCs/>
+          <w:sz w:val="22"/>
+          <w:szCs w:val="24"/>
+        </w:rPr>
+      </w:pPr>
+      <w:bookmarkStart w:id="8" w:name="_Toc136848922"/>
+      <w:r>
+        <w:rPr>
+          <w:b/>
+          <w:bCs/>
+          <w:sz w:val="22"/>
+          <w:szCs w:val="24"/>
+        </w:rPr>
+        <w:t>Gas Rumah Kaca</w:t>
+      </w:r>
+      <w:bookmarkEnd w:id="8"/>
+      <w:r>
+        <w:rPr>
+          <w:b/>
+          <w:bCs/>
+          <w:sz w:val="22"/>
+          <w:szCs w:val="24"/>
+        </w:rPr>
+        <w:t xml:space="preserve"> (GRK)</w:t>
+      </w:r>
+    </w:p>
+    <w:p>
+      <w:pPr>
+        <w:pStyle w:val="Style1"/>
+        <w:numPr>
+          <w:ilvl w:val="1"/>
+          <w:numId w:val="9"/>
+        </w:numPr>
+        <w:rPr>
+          <w:b/>
+          <w:bCs/>
+          <w:sz w:val="22"/>
+          <w:szCs w:val="24"/>
+        </w:rPr>
+      </w:pPr>
+      <w:bookmarkStart w:id="9" w:name="_Toc136848923"/>
+      <w:r>
+        <w:rPr>
+          <w:b/>
+          <w:bCs/>
+          <w:sz w:val="22"/>
+          <w:szCs w:val="24"/>
+        </w:rPr>
+        <w:t>Metode Algoritma Optimisasi (Secara Umum)</w:t>
+      </w:r>
+      <w:bookmarkEnd w:id="9"/>
+    </w:p>
+    <w:p>
+      <w:pPr>
+        <w:pStyle w:val="Style1"/>
+        <w:numPr>
+          <w:ilvl w:val="1"/>
+          <w:numId w:val="9"/>
+        </w:numPr>
+        <w:rPr>
+          <w:b/>
+          <w:bCs/>
+          <w:sz w:val="22"/>
+          <w:szCs w:val="24"/>
+        </w:rPr>
+      </w:pPr>
+      <w:bookmarkStart w:id="10" w:name="_Toc136848924"/>
+      <w:r>
+        <w:rPr>
+          <w:b/>
+          <w:bCs/>
+          <w:sz w:val="22"/>
+          <w:szCs w:val="24"/>
+        </w:rPr>
+        <w:t>Metode Algoritma Optimisasi (Satu-persatu beserta definisi, alur, manfaat, dan eksekusi yang diterapkan)</w:t>
+      </w:r>
+      <w:bookmarkEnd w:id="10"/>
+    </w:p>
+    <w:p>
+      <w:pPr>
+        <w:pStyle w:val="Style1"/>
+        <w:numPr>
+          <w:ilvl w:val="1"/>
+          <w:numId w:val="9"/>
+        </w:numPr>
+        <w:rPr>
+          <w:b/>
+          <w:bCs/>
+          <w:sz w:val="22"/>
+          <w:szCs w:val="24"/>
+        </w:rPr>
+      </w:pPr>
+      <w:bookmarkStart w:id="11" w:name="_Toc136848925"/>
+      <w:r>
+        <w:rPr>
+          <w:b/>
+          <w:bCs/>
+          <w:sz w:val="22"/>
+          <w:szCs w:val="24"/>
+        </w:rPr>
+        <w:t>Pembelajaran Mesin (Jika terdapat optimisasi yang menerapkan ML dalam akurasi dan eror)</w:t>
+      </w:r>
+      <w:bookmarkEnd w:id="11"/>
+    </w:p>
+    <w:p>
+      <w:pPr>
+        <w:ind w:left="0" w:firstLine="0"/>
+        <w:rPr>
+          <w:rFonts w:eastAsiaTheme="majorEastAsia" w:cstheme="majorBidi"/>
+        </w:rPr>
+      </w:pPr>
+    </w:p>
+    <w:p>
+      <w:pPr>
+        <w:spacing w:after="160" w:line="259" w:lineRule="auto"/>
+        <w:ind w:left="0" w:firstLine="0"/>
+        <w:jc w:val="left"/>
+        <w:rPr>
+          <w:rFonts w:eastAsiaTheme="majorEastAsia" w:cstheme="majorBidi"/>
+          <w:b/>
           <w:szCs w:val="28"/>
         </w:rPr>
+      </w:pPr>
+      <w:r>
+        <w:rPr>
+          <w:szCs w:val="28"/>
+        </w:rPr>
+        <w:br w:type="page"/>
+      </w:r>
+    </w:p>
+    <w:p>
+      <w:pPr>
+        <w:pStyle w:val="Heading1"/>
+        <w:spacing w:before="0"/>
+        <w:ind w:left="0" w:firstLine="0"/>
+        <w:jc w:val="center"/>
+        <w:rPr>
+          <w:sz w:val="22"/>
+          <w:szCs w:val="28"/>
+        </w:rPr>
+      </w:pPr>
+      <w:bookmarkStart w:id="12" w:name="_Toc136848926"/>
+      <w:r>
+        <w:rPr>
+          <w:sz w:val="22"/>
+          <w:szCs w:val="28"/>
+        </w:rPr>
         <w:lastRenderedPageBreak/>
+        <w:t>METODE PENELITIAN</w:t>
+      </w:r>
+      <w:bookmarkEnd w:id="12"/>
+    </w:p>
+    <w:p>
+      <w:pPr>
+        <w:rPr>
+          <w:sz w:val="20"/>
+          <w:szCs w:val="20"/>
+        </w:rPr>
+      </w:pPr>
+    </w:p>
+    <w:p>
+      <w:pPr>
+        <w:pStyle w:val="Style1"/>
+        <w:numPr>
+          <w:ilvl w:val="1"/>
+          <w:numId w:val="10"/>
+        </w:numPr>
+        <w:rPr>
+          <w:b/>
+          <w:bCs/>
+          <w:sz w:val="22"/>
+          <w:szCs w:val="24"/>
+        </w:rPr>
+      </w:pPr>
+      <w:bookmarkStart w:id="13" w:name="_Toc136848927"/>
+      <w:r>
+        <w:rPr>
+          <w:b/>
+          <w:bCs/>
+          <w:sz w:val="22"/>
+          <w:szCs w:val="24"/>
+        </w:rPr>
+        <w:t xml:space="preserve">Data </w:t>
+      </w:r>
+      <w:r>
+        <w:rPr>
+          <w:b/>
+          <w:bCs/>
+          <w:i/>
+          <w:iCs/>
+          <w:sz w:val="22"/>
+          <w:szCs w:val="24"/>
+        </w:rPr>
+        <w:t>Overview</w:t>
+      </w:r>
+      <w:bookmarkEnd w:id="13"/>
+      <w:r>
+        <w:rPr>
+          <w:b/>
+          <w:bCs/>
+          <w:sz w:val="22"/>
+          <w:szCs w:val="24"/>
+        </w:rPr>
+        <w:t xml:space="preserve"> </w:t>
+      </w:r>
+    </w:p>
+    <w:p>
+      <w:pPr>
+        <w:pStyle w:val="Style1"/>
+        <w:numPr>
+          <w:ilvl w:val="1"/>
+          <w:numId w:val="10"/>
+        </w:numPr>
+        <w:rPr>
+          <w:b/>
+          <w:bCs/>
+          <w:sz w:val="22"/>
+          <w:szCs w:val="24"/>
+        </w:rPr>
+      </w:pPr>
+      <w:bookmarkStart w:id="14" w:name="_Toc136848928"/>
+      <w:r>
+        <w:rPr>
+          <w:b/>
+          <w:bCs/>
+          <w:sz w:val="22"/>
+          <w:szCs w:val="24"/>
+        </w:rPr>
+        <w:t xml:space="preserve">Data </w:t>
+      </w:r>
+      <w:r>
+        <w:rPr>
+          <w:b/>
+          <w:bCs/>
+          <w:i/>
+          <w:iCs/>
+          <w:sz w:val="22"/>
+          <w:szCs w:val="24"/>
+        </w:rPr>
+        <w:t>Collection</w:t>
+      </w:r>
+      <w:bookmarkEnd w:id="14"/>
+    </w:p>
+    <w:p>
+      <w:pPr>
+        <w:pStyle w:val="Style1"/>
+        <w:numPr>
+          <w:ilvl w:val="1"/>
+          <w:numId w:val="10"/>
+        </w:numPr>
+        <w:rPr>
+          <w:b/>
+          <w:bCs/>
+          <w:sz w:val="22"/>
+          <w:szCs w:val="24"/>
+        </w:rPr>
+      </w:pPr>
+      <w:bookmarkStart w:id="15" w:name="_Toc136848929"/>
+      <w:r>
+        <w:rPr>
+          <w:b/>
+          <w:bCs/>
+          <w:sz w:val="22"/>
+          <w:szCs w:val="24"/>
+        </w:rPr>
+        <w:t>Flowchart of each optimization algorithm (Math/Syntax Included)</w:t>
+      </w:r>
+      <w:bookmarkEnd w:id="15"/>
+    </w:p>
+    <w:p>
+      <w:pPr>
+        <w:pStyle w:val="Style1"/>
+        <w:numPr>
+          <w:ilvl w:val="2"/>
+          <w:numId w:val="10"/>
+        </w:numPr>
+        <w:rPr>
+          <w:b/>
+          <w:bCs/>
+          <w:sz w:val="22"/>
+          <w:szCs w:val="24"/>
+        </w:rPr>
+      </w:pPr>
+      <w:bookmarkStart w:id="16" w:name="_Toc136848930"/>
+      <w:r>
+        <w:rPr>
+          <w:b/>
+          <w:bCs/>
+          <w:sz w:val="22"/>
+          <w:szCs w:val="24"/>
+        </w:rPr>
+        <w:t>Algo A Flow</w:t>
+      </w:r>
+      <w:bookmarkEnd w:id="16"/>
+    </w:p>
+    <w:p>
+      <w:pPr>
+        <w:pStyle w:val="Style1"/>
+        <w:numPr>
+          <w:ilvl w:val="2"/>
+          <w:numId w:val="10"/>
+        </w:numPr>
+        <w:rPr>
+          <w:b/>
+          <w:bCs/>
+          <w:sz w:val="22"/>
+          <w:szCs w:val="24"/>
+        </w:rPr>
+      </w:pPr>
+      <w:bookmarkStart w:id="17" w:name="_Toc136848931"/>
+      <w:r>
+        <w:rPr>
+          <w:b/>
+          <w:bCs/>
+          <w:sz w:val="22"/>
+          <w:szCs w:val="24"/>
+        </w:rPr>
+        <w:t>Penyelesaian Solusi Algo A</w:t>
+      </w:r>
+      <w:bookmarkEnd w:id="17"/>
+      <w:r>
+        <w:rPr>
+          <w:b/>
+          <w:bCs/>
+          <w:sz w:val="22"/>
+          <w:szCs w:val="24"/>
+        </w:rPr>
+        <w:t xml:space="preserve"> </w:t>
+      </w:r>
+    </w:p>
+    <w:p>
+      <w:pPr>
+        <w:pStyle w:val="Style1"/>
+        <w:numPr>
+          <w:ilvl w:val="1"/>
+          <w:numId w:val="10"/>
+        </w:numPr>
+        <w:rPr>
+          <w:b/>
+          <w:bCs/>
+          <w:sz w:val="22"/>
+          <w:szCs w:val="24"/>
+        </w:rPr>
+      </w:pPr>
+      <w:bookmarkStart w:id="18" w:name="_Toc136848932"/>
+      <w:r>
+        <w:rPr>
+          <w:b/>
+          <w:bCs/>
+          <w:sz w:val="22"/>
+          <w:szCs w:val="24"/>
+        </w:rPr>
+        <w:t>…</w:t>
+      </w:r>
+      <w:bookmarkEnd w:id="18"/>
+    </w:p>
+    <w:p>
+      <w:pPr>
+        <w:spacing w:after="160" w:line="259" w:lineRule="auto"/>
+        <w:ind w:left="0" w:firstLine="0"/>
+        <w:jc w:val="left"/>
+        <w:rPr>
+          <w:rFonts w:eastAsiaTheme="majorEastAsia" w:cstheme="majorBidi"/>
+          <w:b/>
+          <w:szCs w:val="28"/>
+        </w:rPr>
+      </w:pPr>
+      <w:r>
+        <w:rPr>
+          <w:szCs w:val="28"/>
+        </w:rPr>
+        <w:br w:type="page"/>
+      </w:r>
+    </w:p>
+    <w:p>
+      <w:pPr>
+        <w:pStyle w:val="Heading1"/>
+        <w:spacing w:before="0"/>
+        <w:ind w:left="0" w:firstLine="0"/>
+        <w:jc w:val="center"/>
+        <w:rPr>
+          <w:sz w:val="22"/>
+          <w:szCs w:val="28"/>
+        </w:rPr>
+      </w:pPr>
+      <w:bookmarkStart w:id="19" w:name="_Toc136848933"/>
+      <w:r>
+        <w:rPr>
+          <w:sz w:val="22"/>
+          <w:szCs w:val="28"/>
+        </w:rPr>
+        <w:lastRenderedPageBreak/>
+        <w:t>HASIL DAN PEMBAHASAN</w:t>
+      </w:r>
+      <w:bookmarkEnd w:id="19"/>
+    </w:p>
+    <w:p>
+      <w:pPr>
+        <w:rPr>
+          <w:sz w:val="20"/>
+          <w:szCs w:val="20"/>
+        </w:rPr>
+      </w:pPr>
+    </w:p>
+    <w:p>
+      <w:pPr>
+        <w:pStyle w:val="Style1"/>
+        <w:numPr>
+          <w:ilvl w:val="1"/>
+          <w:numId w:val="11"/>
+        </w:numPr>
+        <w:rPr>
+          <w:b/>
+          <w:bCs/>
+          <w:sz w:val="22"/>
+          <w:szCs w:val="24"/>
+        </w:rPr>
+      </w:pPr>
+      <w:bookmarkStart w:id="20" w:name="_Toc136848934"/>
+      <w:r>
+        <w:rPr>
+          <w:b/>
+          <w:bCs/>
+          <w:sz w:val="22"/>
+          <w:szCs w:val="24"/>
+        </w:rPr>
+        <w:t>Implementasi Hasil Percobaan</w:t>
+      </w:r>
+      <w:r>
+        <w:rPr>
+          <w:b/>
+          <w:bCs/>
+          <w:sz w:val="22"/>
+          <w:szCs w:val="24"/>
+        </w:rPr>
+        <w:t xml:space="preserve"> Setiap Algoritma Optimisasi</w:t>
+      </w:r>
+      <w:bookmarkEnd w:id="20"/>
+    </w:p>
+    <w:p>
+      <w:pPr>
+        <w:pStyle w:val="Style1"/>
+        <w:numPr>
+          <w:ilvl w:val="2"/>
+          <w:numId w:val="11"/>
+        </w:numPr>
+        <w:rPr>
+          <w:b/>
+          <w:bCs/>
+          <w:sz w:val="22"/>
+          <w:szCs w:val="24"/>
+        </w:rPr>
+      </w:pPr>
+      <w:bookmarkStart w:id="21" w:name="_Toc136848935"/>
+      <w:r>
+        <w:rPr>
+          <w:b/>
+          <w:bCs/>
+          <w:sz w:val="22"/>
+          <w:szCs w:val="24"/>
+        </w:rPr>
+        <w:t>Simulasi dan Visualisasi</w:t>
+      </w:r>
+      <w:r>
+        <w:rPr>
+          <w:b/>
+          <w:bCs/>
+          <w:sz w:val="22"/>
+          <w:szCs w:val="24"/>
+        </w:rPr>
+        <w:t xml:space="preserve"> Masing-masing</w:t>
+      </w:r>
+      <w:bookmarkEnd w:id="21"/>
+    </w:p>
+    <w:p>
+      <w:pPr>
+        <w:pStyle w:val="Style1"/>
+        <w:numPr>
+          <w:ilvl w:val="1"/>
+          <w:numId w:val="11"/>
+        </w:numPr>
+        <w:rPr>
+          <w:b/>
+          <w:bCs/>
+          <w:sz w:val="22"/>
+          <w:szCs w:val="24"/>
+        </w:rPr>
+      </w:pPr>
+      <w:bookmarkStart w:id="22" w:name="_Toc136848936"/>
+      <w:r>
+        <w:rPr>
+          <w:b/>
+          <w:bCs/>
+          <w:sz w:val="22"/>
+          <w:szCs w:val="24"/>
+        </w:rPr>
+        <w:t xml:space="preserve">Perbandingan parameter </w:t>
+      </w:r>
+      <w:r>
+        <w:rPr>
+          <w:b/>
+          <w:bCs/>
+          <w:sz w:val="22"/>
+          <w:szCs w:val="24"/>
+        </w:rPr>
+        <w:t>penyebab GRK</w:t>
+      </w:r>
+      <w:bookmarkEnd w:id="22"/>
+    </w:p>
+    <w:p>
+      <w:pPr>
+        <w:pStyle w:val="Style1"/>
+        <w:numPr>
+          <w:ilvl w:val="1"/>
+          <w:numId w:val="11"/>
+        </w:numPr>
+        <w:rPr>
+          <w:b/>
+          <w:bCs/>
+          <w:sz w:val="22"/>
+          <w:szCs w:val="24"/>
+        </w:rPr>
+      </w:pPr>
+      <w:bookmarkStart w:id="23" w:name="_Toc136848937"/>
+      <w:r>
+        <w:rPr>
+          <w:b/>
+          <w:bCs/>
+          <w:sz w:val="22"/>
+          <w:szCs w:val="24"/>
+        </w:rPr>
+        <w:t>Grafik Map Besar (Persentase)</w:t>
+      </w:r>
+      <w:bookmarkEnd w:id="23"/>
+    </w:p>
+    <w:p>
+      <w:pPr>
+        <w:spacing w:after="160" w:line="259" w:lineRule="auto"/>
+        <w:ind w:left="0" w:firstLine="0"/>
+        <w:jc w:val="left"/>
+        <w:rPr>
+          <w:rFonts w:eastAsiaTheme="majorEastAsia" w:cstheme="majorBidi"/>
+          <w:b/>
+          <w:szCs w:val="28"/>
+        </w:rPr>
+      </w:pPr>
+    </w:p>
+    <w:p>
+      <w:pPr>
+        <w:spacing w:after="160" w:line="259" w:lineRule="auto"/>
+        <w:ind w:left="0" w:firstLine="0"/>
+        <w:jc w:val="left"/>
+        <w:rPr>
+          <w:rFonts w:eastAsiaTheme="majorEastAsia" w:cstheme="majorBidi"/>
+          <w:b/>
+          <w:szCs w:val="28"/>
+        </w:rPr>
+      </w:pPr>
+      <w:r>
+        <w:rPr>
+          <w:rFonts w:eastAsiaTheme="majorEastAsia" w:cstheme="majorBidi"/>
+          <w:b/>
+          <w:szCs w:val="28"/>
+        </w:rPr>
+        <w:br w:type="page"/>
+      </w:r>
+    </w:p>
+    <w:p>
+      <w:pPr>
+        <w:pStyle w:val="Heading1"/>
+        <w:spacing w:before="0"/>
+        <w:ind w:left="0" w:firstLine="0"/>
+        <w:jc w:val="center"/>
+        <w:rPr>
+          <w:sz w:val="22"/>
+          <w:szCs w:val="28"/>
+        </w:rPr>
+      </w:pPr>
+      <w:bookmarkStart w:id="24" w:name="_Toc136848938"/>
+      <w:r>
+        <w:rPr>
+          <w:sz w:val="22"/>
+          <w:szCs w:val="28"/>
+        </w:rPr>
+        <w:lastRenderedPageBreak/>
+        <w:t>KESIMPULAN DAN SARAN</w:t>
+      </w:r>
+      <w:bookmarkEnd w:id="24"/>
+    </w:p>
+    <w:p>
+      <w:pPr>
+        <w:rPr>
+          <w:sz w:val="20"/>
+          <w:szCs w:val="20"/>
+        </w:rPr>
+      </w:pPr>
+    </w:p>
+    <w:p>
+      <w:pPr>
+        <w:pStyle w:val="Style1"/>
+        <w:numPr>
+          <w:ilvl w:val="1"/>
+          <w:numId w:val="12"/>
+        </w:numPr>
+        <w:rPr>
+          <w:b/>
+          <w:bCs/>
+          <w:sz w:val="22"/>
+          <w:szCs w:val="24"/>
+        </w:rPr>
+      </w:pPr>
+      <w:bookmarkStart w:id="25" w:name="_Toc136848939"/>
+      <w:r>
+        <w:rPr>
+          <w:b/>
+          <w:bCs/>
+          <w:sz w:val="22"/>
+          <w:szCs w:val="24"/>
+        </w:rPr>
+        <w:t>Kesimpulan</w:t>
+      </w:r>
+      <w:bookmarkEnd w:id="25"/>
+    </w:p>
+    <w:p>
+      <w:pPr>
+        <w:pStyle w:val="Style1"/>
+        <w:numPr>
+          <w:ilvl w:val="1"/>
+          <w:numId w:val="12"/>
+        </w:numPr>
+        <w:rPr>
+          <w:b/>
+          <w:bCs/>
+          <w:sz w:val="22"/>
+          <w:szCs w:val="24"/>
+        </w:rPr>
+      </w:pPr>
+      <w:bookmarkStart w:id="26" w:name="_Toc136848940"/>
+      <w:r>
+        <w:rPr>
+          <w:b/>
+          <w:bCs/>
+          <w:sz w:val="22"/>
+          <w:szCs w:val="24"/>
+        </w:rPr>
+        <w:t>Saran</w:t>
+      </w:r>
+      <w:bookmarkEnd w:id="26"/>
+    </w:p>
+    <w:p>
+      <w:pPr>
+        <w:spacing w:after="160" w:line="259" w:lineRule="auto"/>
+        <w:ind w:left="0" w:firstLine="0"/>
+        <w:jc w:val="left"/>
+        <w:rPr>
+          <w:rFonts w:eastAsiaTheme="majorEastAsia" w:cstheme="majorBidi"/>
+          <w:b/>
+          <w:szCs w:val="28"/>
+        </w:rPr>
+      </w:pPr>
+    </w:p>
+    <w:p>
+      <w:pPr>
+        <w:spacing w:after="160" w:line="259" w:lineRule="auto"/>
+        <w:ind w:left="0" w:firstLine="0"/>
+        <w:jc w:val="left"/>
+        <w:rPr>
+          <w:rFonts w:eastAsiaTheme="majorEastAsia" w:cstheme="majorBidi"/>
+          <w:b/>
+          <w:szCs w:val="28"/>
+        </w:rPr>
+      </w:pPr>
+      <w:r>
+        <w:rPr>
+          <w:szCs w:val="28"/>
+        </w:rPr>
         <w:br w:type="page"/>
       </w:r>
     </w:p>
@@ -1835,6 +3870,7 @@
           <w:szCs w:val="28"/>
         </w:rPr>
       </w:pPr>
+      <w:bookmarkStart w:id="27" w:name="_Toc136848941"/>
       <w:r>
         <w:rPr>
           <w:sz w:val="22"/>
@@ -1843,215 +3879,62 @@
         <w:lastRenderedPageBreak/>
         <w:t>DAFTAR PUSTAKA</w:t>
       </w:r>
-      <w:bookmarkEnd w:id="8"/>
+      <w:bookmarkEnd w:id="27"/>
+    </w:p>
+    <w:p/>
+    <w:p>
+      <w:pPr>
+        <w:pStyle w:val="Bibliography"/>
+        <w:rPr>
+          <w:rFonts w:cs="Times New Roman"/>
+        </w:rPr>
+      </w:pPr>
+      <w:r>
+        <w:fldChar w:fldCharType="begin"/>
+      </w:r>
+      <w:r>
+        <w:instrText xml:space="preserve"> ADDIN ZOTERO_BIBL {"uncited":[],"omitted":[],"custom":[]} CSL_BIBLIOGRAPHY </w:instrText>
+      </w:r>
+      <w:r>
+        <w:fldChar w:fldCharType="separate"/>
+      </w:r>
+      <w:r>
+        <w:rPr>
+          <w:rFonts w:cs="Times New Roman"/>
+        </w:rPr>
+        <w:t xml:space="preserve">Rizaty, M. A. (2022, October 14). Emisi Gas Rumah Kaca Indonesia Diproyeksi Terus Naik hingga 2030. </w:t>
+      </w:r>
+      <w:r>
+        <w:rPr>
+          <w:rFonts w:cs="Times New Roman"/>
+          <w:i/>
+          <w:iCs/>
+        </w:rPr>
+        <w:t>DataIndonesia.Id</w:t>
+      </w:r>
+      <w:r>
+        <w:rPr>
+          <w:rFonts w:cs="Times New Roman"/>
+        </w:rPr>
+        <w:t>. https://dataindonesia.id/varia/detail/emisi-gas-rumah-kaca-indonesia-diproyeksi-terus-naik-hingga-2030</w:t>
+      </w:r>
+      <w:r>
+        <w:rPr>
+          <w:rFonts w:cs="Times New Roman"/>
+        </w:rPr>
+        <w:t>.  Diakses pada 5 Juni 2023.</w:t>
+      </w:r>
     </w:p>
     <w:p>
       <w:pPr>
         <w:ind w:left="0" w:firstLine="0"/>
       </w:pPr>
-    </w:p>
-    <w:p>
-      <w:pPr>
-        <w:spacing w:after="240"/>
-        <w:ind w:left="0" w:firstLine="0"/>
-      </w:pPr>
-      <w:r>
-        <w:t xml:space="preserve">Engebretsen, M., </w:t>
-      </w:r>
-      <w:r>
-        <w:t>&amp;</w:t>
-      </w:r>
-      <w:r>
-        <w:t xml:space="preserve"> Kennedy, H. (2020). Data Visualization in society. Amsterdam University Press.</w:t>
-      </w:r>
-    </w:p>
-    <w:p>
-      <w:pPr>
-        <w:spacing w:after="240"/>
-        <w:ind w:left="0" w:firstLine="0"/>
-      </w:pPr>
-      <w:r>
-        <w:t>López, C.E., &amp; Tucker, C.S. (2020). Toward Personalized Adaptive Gamification: A Machine Learning Model for Predicting Performance. IEEE Transactions on Games, 12, 155-168.</w:t>
-      </w:r>
-    </w:p>
-    <w:p>
-      <w:pPr>
-        <w:spacing w:after="240"/>
-        <w:ind w:left="0" w:firstLine="0"/>
-      </w:pPr>
-      <w:r>
-        <w:t xml:space="preserve">Susnjak, T., Ramaswami, G. S., &amp;amp; Mathrani, A. (2022). Learning analytics dashboard: A tool for providing actionable insights to learners. International Journal of Educational Technology in Higher Education, 19(1). </w:t>
-      </w:r>
-      <w:hyperlink r:id="rId10" w:history="1">
-        <w:r>
-          <w:rPr>
-            <w:rStyle w:val="Hyperlink"/>
-          </w:rPr>
-          <w:t>https://doi.org/10.1186/s41239-021-00313-7</w:t>
-        </w:r>
-      </w:hyperlink>
-      <w:r>
-        <w:t xml:space="preserve"> </w:t>
-      </w:r>
-    </w:p>
-    <w:p>
-      <w:pPr>
-        <w:spacing w:after="240"/>
-        <w:ind w:left="0" w:firstLine="0"/>
-      </w:pPr>
-      <w:r>
-        <w:t xml:space="preserve">Thiyagarajan, G. (2020). Personalization and visual representation through learning analytics: A meaningful approach to guide self-directed learners. International Journal of Psychosocial Rehabilitation, 24(5), 3298–3303. </w:t>
-      </w:r>
-      <w:hyperlink r:id="rId11" w:history="1">
-        <w:r>
-          <w:rPr>
-            <w:rStyle w:val="Hyperlink"/>
-          </w:rPr>
-          <w:t>https://doi.org/10.37200/ijpr/v24i5/pr202037</w:t>
-        </w:r>
-      </w:hyperlink>
-    </w:p>
-    <w:p>
-      <w:pPr>
-        <w:spacing w:after="240"/>
-        <w:ind w:left="0" w:firstLine="0"/>
-      </w:pPr>
-      <w:r>
-        <w:t>Yunita, A., Moore, A., &amp; Losada, J. A. G. (201</w:t>
-      </w:r>
-      <w:r>
-        <w:t>7</w:t>
-      </w:r>
-      <w:r>
-        <w:t>). Gamification for learning science: ELISA (Enzyme linked immuno sorbent assay) game study case. In 2017 11th International Conference on Information &amp; Communication Technology and System (ICTS) (pp. 297-302). IEEE.</w:t>
-      </w:r>
-    </w:p>
-    <w:p>
-      <w:pPr>
-        <w:spacing w:after="160" w:line="259" w:lineRule="auto"/>
-        <w:ind w:left="0" w:firstLine="0"/>
-        <w:jc w:val="left"/>
-      </w:pPr>
-      <w:r>
-        <w:br w:type="page"/>
-      </w:r>
-    </w:p>
-    <w:p>
-      <w:pPr>
-        <w:spacing w:after="240"/>
-        <w:ind w:left="0" w:firstLine="0"/>
-      </w:pPr>
-      <w:r>
-        <w:lastRenderedPageBreak/>
-        <w:t xml:space="preserve">Cari penelitian terdahulu dengan kata kunci personalized dan text mining, modeling, topik2 img recog, ml. </w:t>
-      </w:r>
-      <w:r>
-        <w:rPr>
-          <w:b/>
-          <w:bCs/>
-        </w:rPr>
-        <w:t>Latent Data Allocation</w:t>
-      </w:r>
-    </w:p>
-    <w:p>
-      <w:pPr>
-        <w:ind w:left="0" w:firstLine="0"/>
-      </w:pPr>
-      <w:r>
-        <w:rPr>
-          <w:noProof/>
-        </w:rPr>
-        <w:drawing>
-          <wp:inline distT="0" distB="0" distL="0" distR="0" wp14:anchorId="3467BCFE" wp14:editId="44E86AE6">
-            <wp:extent cx="5039995" cy="2835275"/>
-            <wp:effectExtent l="0" t="0" r="8255" b="3175"/>
-            <wp:docPr id="1384290216" name="Picture 1"/>
-            <wp:cNvGraphicFramePr>
-              <a:graphicFrameLocks xmlns:a="http://schemas.openxmlformats.org/drawingml/2006/main" noChangeAspect="1"/>
-            </wp:cNvGraphicFramePr>
-            <a:graphic xmlns:a="http://schemas.openxmlformats.org/drawingml/2006/main">
-              <a:graphicData uri="http://schemas.openxmlformats.org/drawingml/2006/picture">
-                <pic:pic xmlns:pic="http://schemas.openxmlformats.org/drawingml/2006/picture">
-                  <pic:nvPicPr>
-                    <pic:cNvPr id="1384290216" name=""/>
-                    <pic:cNvPicPr/>
-                  </pic:nvPicPr>
-                  <pic:blipFill>
-                    <a:blip r:embed="rId12"/>
-                    <a:stretch>
-                      <a:fillRect/>
-                    </a:stretch>
-                  </pic:blipFill>
-                  <pic:spPr>
-                    <a:xfrm>
-                      <a:off x="0" y="0"/>
-                      <a:ext cx="5039995" cy="2835275"/>
-                    </a:xfrm>
-                    <a:prstGeom prst="rect">
-                      <a:avLst/>
-                    </a:prstGeom>
-                  </pic:spPr>
-                </pic:pic>
-              </a:graphicData>
-            </a:graphic>
-          </wp:inline>
-        </w:drawing>
-      </w:r>
-    </w:p>
-    <w:p>
-      <w:pPr>
-        <w:ind w:left="0" w:firstLine="0"/>
-      </w:pPr>
-      <w:r>
-        <w:t xml:space="preserve">Keywords: </w:t>
-      </w:r>
-      <w:r>
-        <w:rPr>
-          <w:b/>
-          <w:bCs/>
-        </w:rPr>
-        <w:t>adaptive, personalized, machine learning, modelling, image recognition, gamification, dashboard visualization, prediction, recommendation, education</w:t>
-      </w:r>
-    </w:p>
-    <w:p>
-      <w:pPr>
-        <w:ind w:left="0" w:firstLine="0"/>
-      </w:pPr>
-      <w:r>
-        <w:t>Year: 2023</w:t>
-      </w:r>
-    </w:p>
-    <w:p>
-      <w:pPr>
-        <w:ind w:left="0" w:firstLine="0"/>
-      </w:pPr>
-      <w:r>
-        <w:t>Last Accessed on May 22th, 2023.</w:t>
-      </w:r>
-    </w:p>
-    <w:p>
-      <w:pPr>
-        <w:ind w:left="0" w:firstLine="0"/>
-      </w:pPr>
-      <w:r>
-        <w:t>Status: Need to reviewed</w:t>
-      </w:r>
-    </w:p>
-    <w:p>
-      <w:pPr>
-        <w:ind w:left="0" w:firstLine="0"/>
-      </w:pPr>
-    </w:p>
-    <w:p>
-      <w:pPr>
-        <w:ind w:left="0" w:firstLine="0"/>
-      </w:pPr>
-      <w:r>
-        <w:t>Suggestion: Via Scopus</w:t>
+      <w:r>
+        <w:fldChar w:fldCharType="end"/>
       </w:r>
     </w:p>
     <w:sectPr>
-      <w:footerReference w:type="default" r:id="rId13"/>
+      <w:footerReference w:type="default" r:id="rId10"/>
       <w:pgSz w:w="11906" w:h="16838"/>
       <w:pgMar w:top="1701" w:right="1701" w:bottom="1701" w:left="2268" w:header="708" w:footer="708" w:gutter="0"/>
       <w:pgNumType w:start="1"/>
@@ -2275,6 +4158,232 @@
 <file path=word/numbering.xml><?xml version="1.0" encoding="utf-8"?>
 <w:numbering xmlns:wpc="http://schemas.microsoft.com/office/word/2010/wordprocessingCanvas" xmlns:cx="http://schemas.microsoft.com/office/drawing/2014/chartex" xmlns:cx1="http://schemas.microsoft.com/office/drawing/2015/9/8/chartex" xmlns:cx2="http://schemas.microsoft.com/office/drawing/2015/10/21/chartex" xmlns:cx3="http://schemas.microsoft.com/office/drawing/2016/5/9/chartex" xmlns:cx4="http://schemas.microsoft.com/office/drawing/2016/5/10/chartex" xmlns:cx5="http://schemas.microsoft.com/office/drawing/2016/5/11/chartex" xmlns:cx6="http://schemas.microsoft.com/office/drawing/2016/5/12/chartex" xmlns:cx7="http://schemas.microsoft.com/office/drawing/2016/5/13/chartex" xmlns:cx8="http://schemas.microsoft.com/office/drawing/2016/5/14/chartex" xmlns:mc="http://schemas.openxmlformats.org/markup-compatibility/2006" xmlns:aink="http://schemas.microsoft.com/office/drawing/2016/ink" xmlns:am3d="http://schemas.microsoft.com/office/drawing/2017/model3d" xmlns:o="urn:schemas-microsoft-com:office:office" xmlns:oel="http://schemas.microsoft.com/office/2019/extlst" xmlns:r="http://schemas.openxmlformats.org/officeDocument/2006/relationships" xmlns:m="http://schemas.openxmlformats.org/officeDocument/2006/math" xmlns:v="urn:schemas-microsoft-com:vml" xmlns:wp14="http://schemas.microsoft.com/office/word/2010/wordprocessingDrawing" xmlns:wp="http://schemas.openxmlformats.org/drawingml/2006/wordprocessingDrawing" xmlns:w10="urn:schemas-microsoft-com:office:word" xmlns:w="http://schemas.openxmlformats.org/wordprocessingml/2006/main" xmlns:w14="http://schemas.microsoft.com/office/word/2010/wordml" xmlns:w15="http://schemas.microsoft.com/office/word/2012/wordml" xmlns:w16cex="http://schemas.microsoft.com/office/word/2018/wordml/cex" xmlns:w16cid="http://schemas.microsoft.com/office/word/2016/wordml/cid" xmlns:w16="http://schemas.microsoft.com/office/word/2018/wordml" xmlns:w16du="http://schemas.microsoft.com/office/word/2023/wordml/word16du" xmlns:w16sdtdh="http://schemas.microsoft.com/office/word/2020/wordml/sdtdatahash" xmlns:w16se="http://schemas.microsoft.com/office/word/2015/wordml/symex" xmlns:wpg="http://schemas.microsoft.com/office/word/2010/wordprocessingGroup" xmlns:wpi="http://schemas.microsoft.com/office/word/2010/wordprocessingInk" xmlns:wne="http://schemas.microsoft.com/office/word/2006/wordml" xmlns:wps="http://schemas.microsoft.com/office/word/2010/wordprocessingShape" mc:Ignorable="w14 w15 w16se w16cid w16 w16cex w16sdtdh wp14">
   <w:abstractNum w:abstractNumId="0" w15:restartNumberingAfterBreak="0">
+    <w:nsid w:val="05A12AEE"/>
+    <w:multiLevelType w:val="multilevel"/>
+    <w:tmpl w:val="65C49650"/>
+    <w:lvl w:ilvl="0">
+      <w:start w:val="3"/>
+      <w:numFmt w:val="decimal"/>
+      <w:lvlText w:val="%1"/>
+      <w:lvlJc w:val="left"/>
+      <w:pPr>
+        <w:ind w:left="360" w:hanging="360"/>
+      </w:pPr>
+      <w:rPr>
+        <w:rFonts w:hint="default"/>
+      </w:rPr>
+    </w:lvl>
+    <w:lvl w:ilvl="1">
+      <w:start w:val="1"/>
+      <w:numFmt w:val="decimal"/>
+      <w:lvlText w:val="%1.%2"/>
+      <w:lvlJc w:val="left"/>
+      <w:pPr>
+        <w:ind w:left="720" w:hanging="360"/>
+      </w:pPr>
+      <w:rPr>
+        <w:rFonts w:hint="default"/>
+      </w:rPr>
+    </w:lvl>
+    <w:lvl w:ilvl="2">
+      <w:start w:val="1"/>
+      <w:numFmt w:val="decimal"/>
+      <w:lvlText w:val="%1.%2.%3"/>
+      <w:lvlJc w:val="left"/>
+      <w:pPr>
+        <w:ind w:left="1440" w:hanging="720"/>
+      </w:pPr>
+      <w:rPr>
+        <w:rFonts w:hint="default"/>
+      </w:rPr>
+    </w:lvl>
+    <w:lvl w:ilvl="3">
+      <w:start w:val="1"/>
+      <w:numFmt w:val="decimal"/>
+      <w:lvlText w:val="%1.%2.%3.%4"/>
+      <w:lvlJc w:val="left"/>
+      <w:pPr>
+        <w:ind w:left="1800" w:hanging="720"/>
+      </w:pPr>
+      <w:rPr>
+        <w:rFonts w:hint="default"/>
+      </w:rPr>
+    </w:lvl>
+    <w:lvl w:ilvl="4">
+      <w:start w:val="1"/>
+      <w:numFmt w:val="decimal"/>
+      <w:lvlText w:val="%1.%2.%3.%4.%5"/>
+      <w:lvlJc w:val="left"/>
+      <w:pPr>
+        <w:ind w:left="2520" w:hanging="1080"/>
+      </w:pPr>
+      <w:rPr>
+        <w:rFonts w:hint="default"/>
+      </w:rPr>
+    </w:lvl>
+    <w:lvl w:ilvl="5">
+      <w:start w:val="1"/>
+      <w:numFmt w:val="decimal"/>
+      <w:lvlText w:val="%1.%2.%3.%4.%5.%6"/>
+      <w:lvlJc w:val="left"/>
+      <w:pPr>
+        <w:ind w:left="2880" w:hanging="1080"/>
+      </w:pPr>
+      <w:rPr>
+        <w:rFonts w:hint="default"/>
+      </w:rPr>
+    </w:lvl>
+    <w:lvl w:ilvl="6">
+      <w:start w:val="1"/>
+      <w:numFmt w:val="decimal"/>
+      <w:lvlText w:val="%1.%2.%3.%4.%5.%6.%7"/>
+      <w:lvlJc w:val="left"/>
+      <w:pPr>
+        <w:ind w:left="3600" w:hanging="1440"/>
+      </w:pPr>
+      <w:rPr>
+        <w:rFonts w:hint="default"/>
+      </w:rPr>
+    </w:lvl>
+    <w:lvl w:ilvl="7">
+      <w:start w:val="1"/>
+      <w:numFmt w:val="decimal"/>
+      <w:lvlText w:val="%1.%2.%3.%4.%5.%6.%7.%8"/>
+      <w:lvlJc w:val="left"/>
+      <w:pPr>
+        <w:ind w:left="3960" w:hanging="1440"/>
+      </w:pPr>
+      <w:rPr>
+        <w:rFonts w:hint="default"/>
+      </w:rPr>
+    </w:lvl>
+    <w:lvl w:ilvl="8">
+      <w:start w:val="1"/>
+      <w:numFmt w:val="decimal"/>
+      <w:lvlText w:val="%1.%2.%3.%4.%5.%6.%7.%8.%9"/>
+      <w:lvlJc w:val="left"/>
+      <w:pPr>
+        <w:ind w:left="4320" w:hanging="1440"/>
+      </w:pPr>
+      <w:rPr>
+        <w:rFonts w:hint="default"/>
+      </w:rPr>
+    </w:lvl>
+  </w:abstractNum>
+  <w:abstractNum w:abstractNumId="1" w15:restartNumberingAfterBreak="0">
+    <w:nsid w:val="090F2D3F"/>
+    <w:multiLevelType w:val="multilevel"/>
+    <w:tmpl w:val="4A2A83D2"/>
+    <w:lvl w:ilvl="0">
+      <w:start w:val="4"/>
+      <w:numFmt w:val="decimal"/>
+      <w:lvlText w:val="%1"/>
+      <w:lvlJc w:val="left"/>
+      <w:pPr>
+        <w:ind w:left="360" w:hanging="360"/>
+      </w:pPr>
+      <w:rPr>
+        <w:rFonts w:hint="default"/>
+      </w:rPr>
+    </w:lvl>
+    <w:lvl w:ilvl="1">
+      <w:start w:val="1"/>
+      <w:numFmt w:val="decimal"/>
+      <w:lvlText w:val="%1.%2"/>
+      <w:lvlJc w:val="left"/>
+      <w:pPr>
+        <w:ind w:left="720" w:hanging="360"/>
+      </w:pPr>
+      <w:rPr>
+        <w:rFonts w:hint="default"/>
+      </w:rPr>
+    </w:lvl>
+    <w:lvl w:ilvl="2">
+      <w:start w:val="1"/>
+      <w:numFmt w:val="decimal"/>
+      <w:lvlText w:val="%1.%2.%3"/>
+      <w:lvlJc w:val="left"/>
+      <w:pPr>
+        <w:ind w:left="1440" w:hanging="720"/>
+      </w:pPr>
+      <w:rPr>
+        <w:rFonts w:hint="default"/>
+      </w:rPr>
+    </w:lvl>
+    <w:lvl w:ilvl="3">
+      <w:start w:val="1"/>
+      <w:numFmt w:val="decimal"/>
+      <w:lvlText w:val="%1.%2.%3.%4"/>
+      <w:lvlJc w:val="left"/>
+      <w:pPr>
+        <w:ind w:left="1800" w:hanging="720"/>
+      </w:pPr>
+      <w:rPr>
+        <w:rFonts w:hint="default"/>
+      </w:rPr>
+    </w:lvl>
+    <w:lvl w:ilvl="4">
+      <w:start w:val="1"/>
+      <w:numFmt w:val="decimal"/>
+      <w:lvlText w:val="%1.%2.%3.%4.%5"/>
+      <w:lvlJc w:val="left"/>
+      <w:pPr>
+        <w:ind w:left="2520" w:hanging="1080"/>
+      </w:pPr>
+      <w:rPr>
+        <w:rFonts w:hint="default"/>
+      </w:rPr>
+    </w:lvl>
+    <w:lvl w:ilvl="5">
+      <w:start w:val="1"/>
+      <w:numFmt w:val="decimal"/>
+      <w:lvlText w:val="%1.%2.%3.%4.%5.%6"/>
+      <w:lvlJc w:val="left"/>
+      <w:pPr>
+        <w:ind w:left="2880" w:hanging="1080"/>
+      </w:pPr>
+      <w:rPr>
+        <w:rFonts w:hint="default"/>
+      </w:rPr>
+    </w:lvl>
+    <w:lvl w:ilvl="6">
+      <w:start w:val="1"/>
+      <w:numFmt w:val="decimal"/>
+      <w:lvlText w:val="%1.%2.%3.%4.%5.%6.%7"/>
+      <w:lvlJc w:val="left"/>
+      <w:pPr>
+        <w:ind w:left="3600" w:hanging="1440"/>
+      </w:pPr>
+      <w:rPr>
+        <w:rFonts w:hint="default"/>
+      </w:rPr>
+    </w:lvl>
+    <w:lvl w:ilvl="7">
+      <w:start w:val="1"/>
+      <w:numFmt w:val="decimal"/>
+      <w:lvlText w:val="%1.%2.%3.%4.%5.%6.%7.%8"/>
+      <w:lvlJc w:val="left"/>
+      <w:pPr>
+        <w:ind w:left="3960" w:hanging="1440"/>
+      </w:pPr>
+      <w:rPr>
+        <w:rFonts w:hint="default"/>
+      </w:rPr>
+    </w:lvl>
+    <w:lvl w:ilvl="8">
+      <w:start w:val="1"/>
+      <w:numFmt w:val="decimal"/>
+      <w:lvlText w:val="%1.%2.%3.%4.%5.%6.%7.%8.%9"/>
+      <w:lvlJc w:val="left"/>
+      <w:pPr>
+        <w:ind w:left="4320" w:hanging="1440"/>
+      </w:pPr>
+      <w:rPr>
+        <w:rFonts w:hint="default"/>
+      </w:rPr>
+    </w:lvl>
+  </w:abstractNum>
+  <w:abstractNum w:abstractNumId="2" w15:restartNumberingAfterBreak="0">
     <w:nsid w:val="0FF42E8B"/>
     <w:multiLevelType w:val="multilevel"/>
     <w:tmpl w:val="C212AEC2"/>
@@ -2391,7 +4500,7 @@
       </w:rPr>
     </w:lvl>
   </w:abstractNum>
-  <w:abstractNum w:abstractNumId="1" w15:restartNumberingAfterBreak="0">
+  <w:abstractNum w:abstractNumId="3" w15:restartNumberingAfterBreak="0">
     <w:nsid w:val="27540624"/>
     <w:multiLevelType w:val="hybridMultilevel"/>
     <w:tmpl w:val="A03A7F48"/>
@@ -2477,7 +4586,233 @@
       </w:pPr>
     </w:lvl>
   </w:abstractNum>
-  <w:abstractNum w:abstractNumId="2" w15:restartNumberingAfterBreak="0">
+  <w:abstractNum w:abstractNumId="4" w15:restartNumberingAfterBreak="0">
+    <w:nsid w:val="2DCB75CD"/>
+    <w:multiLevelType w:val="multilevel"/>
+    <w:tmpl w:val="4A2A83D2"/>
+    <w:lvl w:ilvl="0">
+      <w:start w:val="5"/>
+      <w:numFmt w:val="decimal"/>
+      <w:lvlText w:val="%1"/>
+      <w:lvlJc w:val="left"/>
+      <w:pPr>
+        <w:ind w:left="360" w:hanging="360"/>
+      </w:pPr>
+      <w:rPr>
+        <w:rFonts w:hint="default"/>
+      </w:rPr>
+    </w:lvl>
+    <w:lvl w:ilvl="1">
+      <w:start w:val="1"/>
+      <w:numFmt w:val="decimal"/>
+      <w:lvlText w:val="%1.%2"/>
+      <w:lvlJc w:val="left"/>
+      <w:pPr>
+        <w:ind w:left="720" w:hanging="360"/>
+      </w:pPr>
+      <w:rPr>
+        <w:rFonts w:hint="default"/>
+      </w:rPr>
+    </w:lvl>
+    <w:lvl w:ilvl="2">
+      <w:start w:val="1"/>
+      <w:numFmt w:val="decimal"/>
+      <w:lvlText w:val="%1.%2.%3"/>
+      <w:lvlJc w:val="left"/>
+      <w:pPr>
+        <w:ind w:left="1440" w:hanging="720"/>
+      </w:pPr>
+      <w:rPr>
+        <w:rFonts w:hint="default"/>
+      </w:rPr>
+    </w:lvl>
+    <w:lvl w:ilvl="3">
+      <w:start w:val="1"/>
+      <w:numFmt w:val="decimal"/>
+      <w:lvlText w:val="%1.%2.%3.%4"/>
+      <w:lvlJc w:val="left"/>
+      <w:pPr>
+        <w:ind w:left="1800" w:hanging="720"/>
+      </w:pPr>
+      <w:rPr>
+        <w:rFonts w:hint="default"/>
+      </w:rPr>
+    </w:lvl>
+    <w:lvl w:ilvl="4">
+      <w:start w:val="1"/>
+      <w:numFmt w:val="decimal"/>
+      <w:lvlText w:val="%1.%2.%3.%4.%5"/>
+      <w:lvlJc w:val="left"/>
+      <w:pPr>
+        <w:ind w:left="2520" w:hanging="1080"/>
+      </w:pPr>
+      <w:rPr>
+        <w:rFonts w:hint="default"/>
+      </w:rPr>
+    </w:lvl>
+    <w:lvl w:ilvl="5">
+      <w:start w:val="1"/>
+      <w:numFmt w:val="decimal"/>
+      <w:lvlText w:val="%1.%2.%3.%4.%5.%6"/>
+      <w:lvlJc w:val="left"/>
+      <w:pPr>
+        <w:ind w:left="2880" w:hanging="1080"/>
+      </w:pPr>
+      <w:rPr>
+        <w:rFonts w:hint="default"/>
+      </w:rPr>
+    </w:lvl>
+    <w:lvl w:ilvl="6">
+      <w:start w:val="1"/>
+      <w:numFmt w:val="decimal"/>
+      <w:lvlText w:val="%1.%2.%3.%4.%5.%6.%7"/>
+      <w:lvlJc w:val="left"/>
+      <w:pPr>
+        <w:ind w:left="3600" w:hanging="1440"/>
+      </w:pPr>
+      <w:rPr>
+        <w:rFonts w:hint="default"/>
+      </w:rPr>
+    </w:lvl>
+    <w:lvl w:ilvl="7">
+      <w:start w:val="1"/>
+      <w:numFmt w:val="decimal"/>
+      <w:lvlText w:val="%1.%2.%3.%4.%5.%6.%7.%8"/>
+      <w:lvlJc w:val="left"/>
+      <w:pPr>
+        <w:ind w:left="3960" w:hanging="1440"/>
+      </w:pPr>
+      <w:rPr>
+        <w:rFonts w:hint="default"/>
+      </w:rPr>
+    </w:lvl>
+    <w:lvl w:ilvl="8">
+      <w:start w:val="1"/>
+      <w:numFmt w:val="decimal"/>
+      <w:lvlText w:val="%1.%2.%3.%4.%5.%6.%7.%8.%9"/>
+      <w:lvlJc w:val="left"/>
+      <w:pPr>
+        <w:ind w:left="4320" w:hanging="1440"/>
+      </w:pPr>
+      <w:rPr>
+        <w:rFonts w:hint="default"/>
+      </w:rPr>
+    </w:lvl>
+  </w:abstractNum>
+  <w:abstractNum w:abstractNumId="5" w15:restartNumberingAfterBreak="0">
+    <w:nsid w:val="38432ADD"/>
+    <w:multiLevelType w:val="multilevel"/>
+    <w:tmpl w:val="4A2A83D2"/>
+    <w:lvl w:ilvl="0">
+      <w:start w:val="2"/>
+      <w:numFmt w:val="decimal"/>
+      <w:lvlText w:val="%1"/>
+      <w:lvlJc w:val="left"/>
+      <w:pPr>
+        <w:ind w:left="360" w:hanging="360"/>
+      </w:pPr>
+      <w:rPr>
+        <w:rFonts w:hint="default"/>
+      </w:rPr>
+    </w:lvl>
+    <w:lvl w:ilvl="1">
+      <w:start w:val="1"/>
+      <w:numFmt w:val="decimal"/>
+      <w:lvlText w:val="%1.%2"/>
+      <w:lvlJc w:val="left"/>
+      <w:pPr>
+        <w:ind w:left="720" w:hanging="360"/>
+      </w:pPr>
+      <w:rPr>
+        <w:rFonts w:hint="default"/>
+      </w:rPr>
+    </w:lvl>
+    <w:lvl w:ilvl="2">
+      <w:start w:val="1"/>
+      <w:numFmt w:val="decimal"/>
+      <w:lvlText w:val="%1.%2.%3"/>
+      <w:lvlJc w:val="left"/>
+      <w:pPr>
+        <w:ind w:left="1440" w:hanging="720"/>
+      </w:pPr>
+      <w:rPr>
+        <w:rFonts w:hint="default"/>
+      </w:rPr>
+    </w:lvl>
+    <w:lvl w:ilvl="3">
+      <w:start w:val="1"/>
+      <w:numFmt w:val="decimal"/>
+      <w:lvlText w:val="%1.%2.%3.%4"/>
+      <w:lvlJc w:val="left"/>
+      <w:pPr>
+        <w:ind w:left="1800" w:hanging="720"/>
+      </w:pPr>
+      <w:rPr>
+        <w:rFonts w:hint="default"/>
+      </w:rPr>
+    </w:lvl>
+    <w:lvl w:ilvl="4">
+      <w:start w:val="1"/>
+      <w:numFmt w:val="decimal"/>
+      <w:lvlText w:val="%1.%2.%3.%4.%5"/>
+      <w:lvlJc w:val="left"/>
+      <w:pPr>
+        <w:ind w:left="2520" w:hanging="1080"/>
+      </w:pPr>
+      <w:rPr>
+        <w:rFonts w:hint="default"/>
+      </w:rPr>
+    </w:lvl>
+    <w:lvl w:ilvl="5">
+      <w:start w:val="1"/>
+      <w:numFmt w:val="decimal"/>
+      <w:lvlText w:val="%1.%2.%3.%4.%5.%6"/>
+      <w:lvlJc w:val="left"/>
+      <w:pPr>
+        <w:ind w:left="2880" w:hanging="1080"/>
+      </w:pPr>
+      <w:rPr>
+        <w:rFonts w:hint="default"/>
+      </w:rPr>
+    </w:lvl>
+    <w:lvl w:ilvl="6">
+      <w:start w:val="1"/>
+      <w:numFmt w:val="decimal"/>
+      <w:lvlText w:val="%1.%2.%3.%4.%5.%6.%7"/>
+      <w:lvlJc w:val="left"/>
+      <w:pPr>
+        <w:ind w:left="3600" w:hanging="1440"/>
+      </w:pPr>
+      <w:rPr>
+        <w:rFonts w:hint="default"/>
+      </w:rPr>
+    </w:lvl>
+    <w:lvl w:ilvl="7">
+      <w:start w:val="1"/>
+      <w:numFmt w:val="decimal"/>
+      <w:lvlText w:val="%1.%2.%3.%4.%5.%6.%7.%8"/>
+      <w:lvlJc w:val="left"/>
+      <w:pPr>
+        <w:ind w:left="3960" w:hanging="1440"/>
+      </w:pPr>
+      <w:rPr>
+        <w:rFonts w:hint="default"/>
+      </w:rPr>
+    </w:lvl>
+    <w:lvl w:ilvl="8">
+      <w:start w:val="1"/>
+      <w:numFmt w:val="decimal"/>
+      <w:lvlText w:val="%1.%2.%3.%4.%5.%6.%7.%8.%9"/>
+      <w:lvlJc w:val="left"/>
+      <w:pPr>
+        <w:ind w:left="4320" w:hanging="1440"/>
+      </w:pPr>
+      <w:rPr>
+        <w:rFonts w:hint="default"/>
+      </w:rPr>
+    </w:lvl>
+  </w:abstractNum>
+  <w:abstractNum w:abstractNumId="6" w15:restartNumberingAfterBreak="0">
     <w:nsid w:val="3A870D60"/>
     <w:multiLevelType w:val="multilevel"/>
     <w:tmpl w:val="F7BA4EA0"/>
@@ -2592,7 +4927,7 @@
       </w:rPr>
     </w:lvl>
   </w:abstractNum>
-  <w:abstractNum w:abstractNumId="3" w15:restartNumberingAfterBreak="0">
+  <w:abstractNum w:abstractNumId="7" w15:restartNumberingAfterBreak="0">
     <w:nsid w:val="6415524D"/>
     <w:multiLevelType w:val="hybridMultilevel"/>
     <w:tmpl w:val="57F02F0C"/>
@@ -2678,7 +5013,7 @@
       </w:pPr>
     </w:lvl>
   </w:abstractNum>
-  <w:abstractNum w:abstractNumId="4" w15:restartNumberingAfterBreak="0">
+  <w:abstractNum w:abstractNumId="8" w15:restartNumberingAfterBreak="0">
     <w:nsid w:val="67B97C0B"/>
     <w:multiLevelType w:val="hybridMultilevel"/>
     <w:tmpl w:val="FC7CA890"/>
@@ -2765,13 +5100,13 @@
     </w:lvl>
   </w:abstractNum>
   <w:num w:numId="1" w16cid:durableId="1899122950">
-    <w:abstractNumId w:val="0"/>
+    <w:abstractNumId w:val="2"/>
   </w:num>
   <w:num w:numId="2" w16cid:durableId="329873498">
-    <w:abstractNumId w:val="0"/>
+    <w:abstractNumId w:val="2"/>
   </w:num>
   <w:num w:numId="3" w16cid:durableId="1836261880">
-    <w:abstractNumId w:val="0"/>
+    <w:abstractNumId w:val="2"/>
     <w:lvlOverride w:ilvl="0">
       <w:startOverride w:val="1"/>
     </w:lvlOverride>
@@ -2801,19 +5136,19 @@
     </w:lvlOverride>
   </w:num>
   <w:num w:numId="4" w16cid:durableId="1853764272">
-    <w:abstractNumId w:val="2"/>
+    <w:abstractNumId w:val="6"/>
   </w:num>
   <w:num w:numId="5" w16cid:durableId="1708523778">
+    <w:abstractNumId w:val="7"/>
+  </w:num>
+  <w:num w:numId="6" w16cid:durableId="149517580">
     <w:abstractNumId w:val="3"/>
   </w:num>
-  <w:num w:numId="6" w16cid:durableId="149517580">
-    <w:abstractNumId w:val="1"/>
-  </w:num>
   <w:num w:numId="7" w16cid:durableId="1724524004">
-    <w:abstractNumId w:val="4"/>
+    <w:abstractNumId w:val="8"/>
   </w:num>
   <w:num w:numId="8" w16cid:durableId="1664814246">
-    <w:abstractNumId w:val="0"/>
+    <w:abstractNumId w:val="2"/>
     <w:lvlOverride w:ilvl="0">
       <w:startOverride w:val="1"/>
     </w:lvlOverride>
@@ -2841,6 +5176,18 @@
     <w:lvlOverride w:ilvl="8">
       <w:startOverride w:val="1"/>
     </w:lvlOverride>
+  </w:num>
+  <w:num w:numId="9" w16cid:durableId="1094060137">
+    <w:abstractNumId w:val="5"/>
+  </w:num>
+  <w:num w:numId="10" w16cid:durableId="2024745721">
+    <w:abstractNumId w:val="0"/>
+  </w:num>
+  <w:num w:numId="11" w16cid:durableId="75516079">
+    <w:abstractNumId w:val="1"/>
+  </w:num>
+  <w:num w:numId="12" w16cid:durableId="2141341866">
+    <w:abstractNumId w:val="4"/>
   </w:num>
 </w:numbering>
 </file>
@@ -3322,7 +5669,6 @@
   <w:style w:type="character" w:default="1" w:styleId="DefaultParagraphFont">
     <w:name w:val="Default Paragraph Font"/>
     <w:uiPriority w:val="1"/>
-    <w:semiHidden/>
     <w:unhideWhenUsed/>
   </w:style>
   <w:style w:type="table" w:default="1" w:styleId="TableNormal">
@@ -3467,10 +5813,17 @@
     <w:autoRedefine/>
     <w:uiPriority w:val="39"/>
     <w:unhideWhenUsed/>
-    <w:rsid w:val="000F706A"/>
+    <w:rsid w:val="00F25795"/>
     <w:pPr>
+      <w:tabs>
+        <w:tab w:val="right" w:leader="dot" w:pos="7927"/>
+      </w:tabs>
       <w:spacing w:after="100"/>
+      <w:ind w:left="-284"/>
     </w:pPr>
+    <w:rPr>
+      <w:noProof/>
+    </w:rPr>
   </w:style>
   <w:style w:type="paragraph" w:styleId="TOC2">
     <w:name w:val="toc 2"/>
@@ -3479,10 +5832,14 @@
     <w:autoRedefine/>
     <w:uiPriority w:val="39"/>
     <w:unhideWhenUsed/>
-    <w:rsid w:val="000F706A"/>
+    <w:rsid w:val="00F25795"/>
     <w:pPr>
+      <w:tabs>
+        <w:tab w:val="left" w:pos="1134"/>
+        <w:tab w:val="right" w:leader="dot" w:pos="7927"/>
+      </w:tabs>
       <w:spacing w:after="100"/>
-      <w:ind w:left="220"/>
+      <w:ind w:left="993" w:hanging="348"/>
     </w:pPr>
   </w:style>
   <w:style w:type="character" w:styleId="Hyperlink">
@@ -3558,11 +5915,8 @@
     <w:unhideWhenUsed/>
     <w:rsid w:val="008C61A1"/>
     <w:pPr>
-      <w:tabs>
-        <w:tab w:val="left" w:pos="384"/>
-      </w:tabs>
-      <w:spacing w:line="240" w:lineRule="auto"/>
-      <w:ind w:left="384" w:hanging="384"/>
+      <w:spacing w:line="480" w:lineRule="auto"/>
+      <w:ind w:hanging="720"/>
     </w:pPr>
   </w:style>
   <w:style w:type="paragraph" w:styleId="BodyText">

</xml_diff>